<commit_message>
cambios realizados al documento
</commit_message>
<xml_diff>
--- a/ProcesoFiscalizacion.docx
+++ b/ProcesoFiscalizacion.docx
@@ -12,2995 +12,22 @@
           <w:right w:val="nil"/>
           <w:between w:val="nil"/>
         </w:pBdr>
-        <w:spacing w:line="240" w:lineRule="auto"/>
-        <w:ind w:right="1769"/>
-        <w:jc w:val="right"/>
-        <w:rPr>
-          <w:rFonts w:ascii="Times New Roman" w:eastAsia="Open Sans" w:hAnsi="Times New Roman" w:cs="Times New Roman"/>
-          <w:b/>
-          <w:bCs/>
-          <w:color w:val="000000"/>
-          <w:sz w:val="40"/>
-          <w:szCs w:val="40"/>
-        </w:rPr>
-      </w:pPr>
-      <w:proofErr w:type="spellStart"/>
-      <w:r>
-        <w:rPr>
-          <w:rFonts w:ascii="Times New Roman" w:hAnsi="Times New Roman" w:cs="Times New Roman"/>
-          <w:b/>
-          <w:bCs/>
-          <w:color w:val="BFBFBF"/>
-          <w:sz w:val="40"/>
-          <w:szCs w:val="40"/>
-        </w:rPr>
-        <w:t>P</w:t>
-      </w:r>
-      <w:r>
-        <w:rPr>
-          <w:rFonts w:ascii="Times New Roman" w:eastAsia="Open Sans" w:hAnsi="Times New Roman" w:cs="Times New Roman"/>
-          <w:b/>
-          <w:bCs/>
-          <w:color w:val="000000"/>
-          <w:sz w:val="40"/>
-          <w:szCs w:val="40"/>
-        </w:rPr>
-        <w:t>P</w:t>
-      </w:r>
-      <w:r>
-        <w:rPr>
-          <w:rFonts w:ascii="Times New Roman" w:hAnsi="Times New Roman" w:cs="Times New Roman"/>
-          <w:b/>
-          <w:bCs/>
-          <w:color w:val="BFBFBF"/>
-          <w:sz w:val="40"/>
-          <w:szCs w:val="40"/>
-        </w:rPr>
-        <w:t>r</w:t>
-      </w:r>
-      <w:r>
-        <w:rPr>
-          <w:rFonts w:ascii="Times New Roman" w:eastAsia="Open Sans" w:hAnsi="Times New Roman" w:cs="Times New Roman"/>
-          <w:b/>
-          <w:bCs/>
-          <w:color w:val="000000"/>
-          <w:sz w:val="40"/>
-          <w:szCs w:val="40"/>
-        </w:rPr>
-        <w:t>r</w:t>
-      </w:r>
-      <w:r>
-        <w:rPr>
-          <w:rFonts w:ascii="Times New Roman" w:hAnsi="Times New Roman" w:cs="Times New Roman"/>
-          <w:b/>
-          <w:bCs/>
-          <w:color w:val="BFBFBF"/>
-          <w:sz w:val="40"/>
-          <w:szCs w:val="40"/>
-        </w:rPr>
-        <w:t>á</w:t>
-      </w:r>
-      <w:r>
-        <w:rPr>
-          <w:rFonts w:ascii="Times New Roman" w:eastAsia="Open Sans" w:hAnsi="Times New Roman" w:cs="Times New Roman"/>
-          <w:b/>
-          <w:bCs/>
-          <w:color w:val="000000"/>
-          <w:sz w:val="40"/>
-          <w:szCs w:val="40"/>
-        </w:rPr>
-        <w:t>á</w:t>
-      </w:r>
-      <w:r>
-        <w:rPr>
-          <w:rFonts w:ascii="Times New Roman" w:hAnsi="Times New Roman" w:cs="Times New Roman"/>
-          <w:b/>
-          <w:bCs/>
-          <w:color w:val="BFBFBF"/>
-          <w:sz w:val="40"/>
-          <w:szCs w:val="40"/>
-        </w:rPr>
-        <w:t>c</w:t>
-      </w:r>
-      <w:r>
-        <w:rPr>
-          <w:rFonts w:ascii="Times New Roman" w:eastAsia="Open Sans" w:hAnsi="Times New Roman" w:cs="Times New Roman"/>
-          <w:b/>
-          <w:bCs/>
-          <w:color w:val="000000"/>
-          <w:sz w:val="40"/>
-          <w:szCs w:val="40"/>
-        </w:rPr>
-        <w:t>c</w:t>
-      </w:r>
-      <w:r>
-        <w:rPr>
-          <w:rFonts w:ascii="Times New Roman" w:hAnsi="Times New Roman" w:cs="Times New Roman"/>
-          <w:b/>
-          <w:bCs/>
-          <w:color w:val="BFBFBF"/>
-          <w:sz w:val="40"/>
-          <w:szCs w:val="40"/>
-        </w:rPr>
-        <w:t>t</w:t>
-      </w:r>
-      <w:r>
-        <w:rPr>
-          <w:rFonts w:ascii="Times New Roman" w:eastAsia="Open Sans" w:hAnsi="Times New Roman" w:cs="Times New Roman"/>
-          <w:b/>
-          <w:bCs/>
-          <w:color w:val="000000"/>
-          <w:sz w:val="40"/>
-          <w:szCs w:val="40"/>
-        </w:rPr>
-        <w:t>t</w:t>
-      </w:r>
-      <w:r>
-        <w:rPr>
-          <w:rFonts w:ascii="Times New Roman" w:hAnsi="Times New Roman" w:cs="Times New Roman"/>
-          <w:b/>
-          <w:bCs/>
-          <w:color w:val="BFBFBF"/>
-          <w:sz w:val="40"/>
-          <w:szCs w:val="40"/>
-        </w:rPr>
-        <w:t>i</w:t>
-      </w:r>
-      <w:r>
-        <w:rPr>
-          <w:rFonts w:ascii="Times New Roman" w:eastAsia="Open Sans" w:hAnsi="Times New Roman" w:cs="Times New Roman"/>
-          <w:b/>
-          <w:bCs/>
-          <w:color w:val="000000"/>
-          <w:sz w:val="40"/>
-          <w:szCs w:val="40"/>
-        </w:rPr>
-        <w:t>i</w:t>
-      </w:r>
-      <w:r>
-        <w:rPr>
-          <w:rFonts w:ascii="Times New Roman" w:hAnsi="Times New Roman" w:cs="Times New Roman"/>
-          <w:b/>
-          <w:bCs/>
-          <w:color w:val="BFBFBF"/>
-          <w:sz w:val="40"/>
-          <w:szCs w:val="40"/>
-        </w:rPr>
-        <w:t>c</w:t>
-      </w:r>
-      <w:r>
-        <w:rPr>
-          <w:rFonts w:ascii="Times New Roman" w:eastAsia="Open Sans" w:hAnsi="Times New Roman" w:cs="Times New Roman"/>
-          <w:b/>
-          <w:bCs/>
-          <w:color w:val="000000"/>
-          <w:sz w:val="40"/>
-          <w:szCs w:val="40"/>
-        </w:rPr>
-        <w:t>c</w:t>
-      </w:r>
-      <w:r>
-        <w:rPr>
-          <w:rFonts w:ascii="Times New Roman" w:hAnsi="Times New Roman" w:cs="Times New Roman"/>
-          <w:b/>
-          <w:bCs/>
-          <w:color w:val="BFBFBF"/>
-          <w:sz w:val="40"/>
-          <w:szCs w:val="40"/>
-        </w:rPr>
-        <w:t>a</w:t>
-      </w:r>
-      <w:r>
-        <w:rPr>
-          <w:rFonts w:ascii="Times New Roman" w:eastAsia="Open Sans" w:hAnsi="Times New Roman" w:cs="Times New Roman"/>
-          <w:b/>
-          <w:bCs/>
-          <w:color w:val="000000"/>
-          <w:sz w:val="40"/>
-          <w:szCs w:val="40"/>
-        </w:rPr>
-        <w:t>a</w:t>
-      </w:r>
-      <w:proofErr w:type="spellEnd"/>
-      <w:r>
-        <w:rPr>
-          <w:rFonts w:ascii="Times New Roman" w:eastAsia="Open Sans" w:hAnsi="Times New Roman" w:cs="Times New Roman"/>
-          <w:b/>
-          <w:bCs/>
-          <w:color w:val="000000"/>
-          <w:sz w:val="40"/>
-          <w:szCs w:val="40"/>
-        </w:rPr>
-        <w:t xml:space="preserve"> </w:t>
-      </w:r>
-      <w:proofErr w:type="spellStart"/>
-      <w:r>
-        <w:rPr>
-          <w:rFonts w:ascii="Times New Roman" w:hAnsi="Times New Roman" w:cs="Times New Roman"/>
-          <w:b/>
-          <w:bCs/>
-          <w:color w:val="BFBFBF"/>
-          <w:sz w:val="40"/>
-          <w:szCs w:val="40"/>
-        </w:rPr>
-        <w:t>P</w:t>
-      </w:r>
-      <w:r>
-        <w:rPr>
-          <w:rFonts w:ascii="Times New Roman" w:eastAsia="Open Sans" w:hAnsi="Times New Roman" w:cs="Times New Roman"/>
-          <w:b/>
-          <w:bCs/>
-          <w:color w:val="000000"/>
-          <w:sz w:val="40"/>
-          <w:szCs w:val="40"/>
-        </w:rPr>
-        <w:t>P</w:t>
-      </w:r>
-      <w:r>
-        <w:rPr>
-          <w:rFonts w:ascii="Times New Roman" w:hAnsi="Times New Roman" w:cs="Times New Roman"/>
-          <w:b/>
-          <w:bCs/>
-          <w:color w:val="BFBFBF"/>
-          <w:sz w:val="40"/>
-          <w:szCs w:val="40"/>
-        </w:rPr>
-        <w:t>r</w:t>
-      </w:r>
-      <w:r>
-        <w:rPr>
-          <w:rFonts w:ascii="Times New Roman" w:eastAsia="Open Sans" w:hAnsi="Times New Roman" w:cs="Times New Roman"/>
-          <w:b/>
-          <w:bCs/>
-          <w:color w:val="000000"/>
-          <w:sz w:val="40"/>
-          <w:szCs w:val="40"/>
-        </w:rPr>
-        <w:t>r</w:t>
-      </w:r>
-      <w:r>
-        <w:rPr>
-          <w:rFonts w:ascii="Times New Roman" w:hAnsi="Times New Roman" w:cs="Times New Roman"/>
-          <w:b/>
-          <w:bCs/>
-          <w:color w:val="BFBFBF"/>
-          <w:sz w:val="40"/>
-          <w:szCs w:val="40"/>
-        </w:rPr>
-        <w:t>o</w:t>
-      </w:r>
-      <w:r>
-        <w:rPr>
-          <w:rFonts w:ascii="Times New Roman" w:eastAsia="Open Sans" w:hAnsi="Times New Roman" w:cs="Times New Roman"/>
-          <w:b/>
-          <w:bCs/>
-          <w:color w:val="000000"/>
-          <w:sz w:val="40"/>
-          <w:szCs w:val="40"/>
-        </w:rPr>
-        <w:t>o</w:t>
-      </w:r>
-      <w:r>
-        <w:rPr>
-          <w:rFonts w:ascii="Times New Roman" w:hAnsi="Times New Roman" w:cs="Times New Roman"/>
-          <w:b/>
-          <w:bCs/>
-          <w:color w:val="BFBFBF"/>
-          <w:sz w:val="40"/>
-          <w:szCs w:val="40"/>
-        </w:rPr>
-        <w:t>f</w:t>
-      </w:r>
-      <w:r>
-        <w:rPr>
-          <w:rFonts w:ascii="Times New Roman" w:eastAsia="Open Sans" w:hAnsi="Times New Roman" w:cs="Times New Roman"/>
-          <w:b/>
-          <w:bCs/>
-          <w:color w:val="000000"/>
-          <w:sz w:val="40"/>
-          <w:szCs w:val="40"/>
-        </w:rPr>
-        <w:t>f</w:t>
-      </w:r>
-      <w:r>
-        <w:rPr>
-          <w:rFonts w:ascii="Times New Roman" w:hAnsi="Times New Roman" w:cs="Times New Roman"/>
-          <w:b/>
-          <w:bCs/>
-          <w:color w:val="BFBFBF"/>
-          <w:sz w:val="40"/>
-          <w:szCs w:val="40"/>
-        </w:rPr>
-        <w:t>e</w:t>
-      </w:r>
-      <w:r>
-        <w:rPr>
-          <w:rFonts w:ascii="Times New Roman" w:eastAsia="Open Sans" w:hAnsi="Times New Roman" w:cs="Times New Roman"/>
-          <w:b/>
-          <w:bCs/>
-          <w:color w:val="000000"/>
-          <w:sz w:val="40"/>
-          <w:szCs w:val="40"/>
-        </w:rPr>
-        <w:t>e</w:t>
-      </w:r>
-      <w:r>
-        <w:rPr>
-          <w:rFonts w:ascii="Times New Roman" w:hAnsi="Times New Roman" w:cs="Times New Roman"/>
-          <w:b/>
-          <w:bCs/>
-          <w:color w:val="BFBFBF"/>
-          <w:sz w:val="40"/>
-          <w:szCs w:val="40"/>
-        </w:rPr>
-        <w:t>s</w:t>
-      </w:r>
-      <w:r>
-        <w:rPr>
-          <w:rFonts w:ascii="Times New Roman" w:eastAsia="Open Sans" w:hAnsi="Times New Roman" w:cs="Times New Roman"/>
-          <w:b/>
-          <w:bCs/>
-          <w:color w:val="000000"/>
-          <w:sz w:val="40"/>
-          <w:szCs w:val="40"/>
-        </w:rPr>
-        <w:t>s</w:t>
-      </w:r>
-      <w:r>
-        <w:rPr>
-          <w:rFonts w:ascii="Times New Roman" w:hAnsi="Times New Roman" w:cs="Times New Roman"/>
-          <w:b/>
-          <w:bCs/>
-          <w:color w:val="BFBFBF"/>
-          <w:sz w:val="40"/>
-          <w:szCs w:val="40"/>
-        </w:rPr>
-        <w:t>i</w:t>
-      </w:r>
-      <w:r>
-        <w:rPr>
-          <w:rFonts w:ascii="Times New Roman" w:eastAsia="Open Sans" w:hAnsi="Times New Roman" w:cs="Times New Roman"/>
-          <w:b/>
-          <w:bCs/>
-          <w:color w:val="000000"/>
-          <w:sz w:val="40"/>
-          <w:szCs w:val="40"/>
-        </w:rPr>
-        <w:t>i</w:t>
-      </w:r>
-      <w:r>
-        <w:rPr>
-          <w:rFonts w:ascii="Times New Roman" w:hAnsi="Times New Roman" w:cs="Times New Roman"/>
-          <w:b/>
-          <w:bCs/>
-          <w:color w:val="BFBFBF"/>
-          <w:sz w:val="40"/>
-          <w:szCs w:val="40"/>
-        </w:rPr>
-        <w:t>o</w:t>
-      </w:r>
-      <w:r>
-        <w:rPr>
-          <w:rFonts w:ascii="Times New Roman" w:eastAsia="Open Sans" w:hAnsi="Times New Roman" w:cs="Times New Roman"/>
-          <w:b/>
-          <w:bCs/>
-          <w:color w:val="000000"/>
-          <w:sz w:val="40"/>
-          <w:szCs w:val="40"/>
-        </w:rPr>
-        <w:t>o</w:t>
-      </w:r>
-      <w:r>
-        <w:rPr>
-          <w:rFonts w:ascii="Times New Roman" w:hAnsi="Times New Roman" w:cs="Times New Roman"/>
-          <w:b/>
-          <w:bCs/>
-          <w:color w:val="BFBFBF"/>
-          <w:sz w:val="40"/>
-          <w:szCs w:val="40"/>
-        </w:rPr>
-        <w:t>n</w:t>
-      </w:r>
-      <w:r>
-        <w:rPr>
-          <w:rFonts w:ascii="Times New Roman" w:eastAsia="Open Sans" w:hAnsi="Times New Roman" w:cs="Times New Roman"/>
-          <w:b/>
-          <w:bCs/>
-          <w:color w:val="000000"/>
-          <w:sz w:val="40"/>
-          <w:szCs w:val="40"/>
-        </w:rPr>
-        <w:t>n</w:t>
-      </w:r>
-      <w:r>
-        <w:rPr>
-          <w:rFonts w:ascii="Times New Roman" w:hAnsi="Times New Roman" w:cs="Times New Roman"/>
-          <w:b/>
-          <w:bCs/>
-          <w:color w:val="BFBFBF"/>
-          <w:sz w:val="40"/>
-          <w:szCs w:val="40"/>
-        </w:rPr>
-        <w:t>a</w:t>
-      </w:r>
-      <w:r>
-        <w:rPr>
-          <w:rFonts w:ascii="Times New Roman" w:eastAsia="Open Sans" w:hAnsi="Times New Roman" w:cs="Times New Roman"/>
-          <w:b/>
-          <w:bCs/>
-          <w:color w:val="000000"/>
-          <w:sz w:val="40"/>
-          <w:szCs w:val="40"/>
-        </w:rPr>
-        <w:t>a</w:t>
-      </w:r>
-      <w:r>
-        <w:rPr>
-          <w:rFonts w:ascii="Times New Roman" w:hAnsi="Times New Roman" w:cs="Times New Roman"/>
-          <w:b/>
-          <w:bCs/>
-          <w:color w:val="BFBFBF"/>
-          <w:sz w:val="40"/>
-          <w:szCs w:val="40"/>
-        </w:rPr>
-        <w:t>l</w:t>
-      </w:r>
-      <w:r>
-        <w:rPr>
-          <w:rFonts w:ascii="Times New Roman" w:eastAsia="Open Sans" w:hAnsi="Times New Roman" w:cs="Times New Roman"/>
-          <w:b/>
-          <w:bCs/>
-          <w:color w:val="000000"/>
-          <w:sz w:val="40"/>
-          <w:szCs w:val="40"/>
-        </w:rPr>
-        <w:t>l</w:t>
-      </w:r>
-      <w:r>
-        <w:rPr>
-          <w:rFonts w:ascii="Times New Roman" w:hAnsi="Times New Roman" w:cs="Times New Roman"/>
-          <w:b/>
-          <w:bCs/>
-          <w:color w:val="BFBFBF"/>
-          <w:sz w:val="40"/>
-          <w:szCs w:val="40"/>
-        </w:rPr>
-        <w:t>i</w:t>
-      </w:r>
-      <w:r>
-        <w:rPr>
-          <w:rFonts w:ascii="Times New Roman" w:eastAsia="Open Sans" w:hAnsi="Times New Roman" w:cs="Times New Roman"/>
-          <w:b/>
-          <w:bCs/>
-          <w:color w:val="000000"/>
-          <w:sz w:val="40"/>
-          <w:szCs w:val="40"/>
-        </w:rPr>
-        <w:t>i</w:t>
-      </w:r>
-      <w:r>
-        <w:rPr>
-          <w:rFonts w:ascii="Times New Roman" w:hAnsi="Times New Roman" w:cs="Times New Roman"/>
-          <w:b/>
-          <w:bCs/>
-          <w:color w:val="BFBFBF"/>
-          <w:sz w:val="40"/>
-          <w:szCs w:val="40"/>
-        </w:rPr>
-        <w:t>z</w:t>
-      </w:r>
-      <w:r>
-        <w:rPr>
-          <w:rFonts w:ascii="Times New Roman" w:eastAsia="Open Sans" w:hAnsi="Times New Roman" w:cs="Times New Roman"/>
-          <w:b/>
-          <w:bCs/>
-          <w:color w:val="000000"/>
-          <w:sz w:val="40"/>
-          <w:szCs w:val="40"/>
-        </w:rPr>
-        <w:t>z</w:t>
-      </w:r>
-      <w:r>
-        <w:rPr>
-          <w:rFonts w:ascii="Times New Roman" w:hAnsi="Times New Roman" w:cs="Times New Roman"/>
-          <w:b/>
-          <w:bCs/>
-          <w:color w:val="BFBFBF"/>
-          <w:sz w:val="40"/>
-          <w:szCs w:val="40"/>
-        </w:rPr>
-        <w:t>a</w:t>
-      </w:r>
-      <w:r>
-        <w:rPr>
-          <w:rFonts w:ascii="Times New Roman" w:eastAsia="Open Sans" w:hAnsi="Times New Roman" w:cs="Times New Roman"/>
-          <w:b/>
-          <w:bCs/>
-          <w:color w:val="000000"/>
-          <w:sz w:val="40"/>
-          <w:szCs w:val="40"/>
-        </w:rPr>
-        <w:t>a</w:t>
-      </w:r>
-      <w:r>
-        <w:rPr>
-          <w:rFonts w:ascii="Times New Roman" w:hAnsi="Times New Roman" w:cs="Times New Roman"/>
-          <w:b/>
-          <w:bCs/>
-          <w:color w:val="BFBFBF"/>
-          <w:sz w:val="40"/>
-          <w:szCs w:val="40"/>
-        </w:rPr>
-        <w:t>n</w:t>
-      </w:r>
-      <w:r>
-        <w:rPr>
-          <w:rFonts w:ascii="Times New Roman" w:eastAsia="Open Sans" w:hAnsi="Times New Roman" w:cs="Times New Roman"/>
-          <w:b/>
-          <w:bCs/>
-          <w:color w:val="000000"/>
-          <w:sz w:val="40"/>
-          <w:szCs w:val="40"/>
-        </w:rPr>
-        <w:t>n</w:t>
-      </w:r>
-      <w:r>
-        <w:rPr>
-          <w:rFonts w:ascii="Times New Roman" w:hAnsi="Times New Roman" w:cs="Times New Roman"/>
-          <w:b/>
-          <w:bCs/>
-          <w:color w:val="BFBFBF"/>
-          <w:sz w:val="40"/>
-          <w:szCs w:val="40"/>
-        </w:rPr>
-        <w:t>t</w:t>
-      </w:r>
-      <w:r>
-        <w:rPr>
-          <w:rFonts w:ascii="Times New Roman" w:eastAsia="Open Sans" w:hAnsi="Times New Roman" w:cs="Times New Roman"/>
-          <w:b/>
-          <w:bCs/>
-          <w:color w:val="000000"/>
-          <w:sz w:val="40"/>
-          <w:szCs w:val="40"/>
-        </w:rPr>
-        <w:t>t</w:t>
-      </w:r>
-      <w:r>
-        <w:rPr>
-          <w:rFonts w:ascii="Times New Roman" w:hAnsi="Times New Roman" w:cs="Times New Roman"/>
-          <w:b/>
-          <w:bCs/>
-          <w:color w:val="BFBFBF"/>
-          <w:sz w:val="40"/>
-          <w:szCs w:val="40"/>
-        </w:rPr>
-        <w:t>e</w:t>
-      </w:r>
-      <w:r>
-        <w:rPr>
-          <w:rFonts w:ascii="Times New Roman" w:eastAsia="Open Sans" w:hAnsi="Times New Roman" w:cs="Times New Roman"/>
-          <w:b/>
-          <w:bCs/>
-          <w:color w:val="000000"/>
-          <w:sz w:val="40"/>
-          <w:szCs w:val="40"/>
-        </w:rPr>
-        <w:t>e</w:t>
-      </w:r>
-      <w:proofErr w:type="spellEnd"/>
-      <w:r>
-        <w:rPr>
-          <w:rFonts w:ascii="Times New Roman" w:eastAsia="Open Sans" w:hAnsi="Times New Roman" w:cs="Times New Roman"/>
-          <w:b/>
-          <w:bCs/>
-          <w:color w:val="000000"/>
-          <w:sz w:val="40"/>
-          <w:szCs w:val="40"/>
-        </w:rPr>
-        <w:t xml:space="preserve"> </w:t>
-      </w:r>
-      <w:r>
-        <w:rPr>
-          <w:rFonts w:ascii="Times New Roman" w:hAnsi="Times New Roman" w:cs="Times New Roman"/>
-          <w:b/>
-          <w:bCs/>
-          <w:color w:val="BFBFBF"/>
-          <w:sz w:val="40"/>
-          <w:szCs w:val="40"/>
-        </w:rPr>
-        <w:t>I</w:t>
-      </w:r>
-      <w:r>
-        <w:rPr>
-          <w:rFonts w:ascii="Times New Roman" w:eastAsia="Open Sans" w:hAnsi="Times New Roman" w:cs="Times New Roman"/>
-          <w:b/>
-          <w:bCs/>
-          <w:color w:val="000000"/>
-          <w:sz w:val="40"/>
-          <w:szCs w:val="40"/>
-        </w:rPr>
-        <w:t>I</w:t>
-      </w:r>
-      <w:r>
-        <w:rPr>
-          <w:rFonts w:ascii="Times New Roman" w:hAnsi="Times New Roman" w:cs="Times New Roman"/>
-          <w:b/>
-          <w:bCs/>
-          <w:color w:val="BFBFBF"/>
-          <w:sz w:val="40"/>
-          <w:szCs w:val="40"/>
-        </w:rPr>
-        <w:t>I</w:t>
-      </w:r>
-      <w:r>
-        <w:rPr>
-          <w:rFonts w:ascii="Times New Roman" w:eastAsia="Open Sans" w:hAnsi="Times New Roman" w:cs="Times New Roman"/>
-          <w:b/>
-          <w:bCs/>
-          <w:color w:val="000000"/>
-          <w:sz w:val="40"/>
-          <w:szCs w:val="40"/>
-        </w:rPr>
-        <w:t>I</w:t>
-      </w:r>
-      <w:r>
-        <w:rPr>
-          <w:rFonts w:ascii="Times New Roman" w:hAnsi="Times New Roman" w:cs="Times New Roman"/>
-          <w:b/>
-          <w:bCs/>
-          <w:color w:val="BFBFBF"/>
-          <w:sz w:val="40"/>
-          <w:szCs w:val="40"/>
-        </w:rPr>
-        <w:t>I</w:t>
-      </w:r>
-      <w:r>
-        <w:rPr>
-          <w:rFonts w:ascii="Times New Roman" w:eastAsia="Open Sans" w:hAnsi="Times New Roman" w:cs="Times New Roman"/>
-          <w:b/>
-          <w:bCs/>
-          <w:color w:val="000000"/>
-          <w:sz w:val="40"/>
-          <w:szCs w:val="40"/>
-        </w:rPr>
-        <w:t xml:space="preserve">I </w:t>
-      </w:r>
-    </w:p>
-    <w:p>
-      <w:pPr>
-        <w:widowControl w:val="0"/>
-        <w:pBdr>
-          <w:top w:val="nil"/>
-          <w:left w:val="nil"/>
-          <w:bottom w:val="nil"/>
-          <w:right w:val="nil"/>
-          <w:between w:val="nil"/>
-        </w:pBdr>
-        <w:spacing w:before="388" w:line="240" w:lineRule="auto"/>
-        <w:ind w:right="1625"/>
-        <w:jc w:val="right"/>
-        <w:rPr>
-          <w:rFonts w:ascii="Times New Roman" w:eastAsia="Open Sans" w:hAnsi="Times New Roman" w:cs="Times New Roman"/>
-          <w:b/>
-          <w:bCs/>
-          <w:color w:val="000000"/>
-          <w:sz w:val="40"/>
-          <w:szCs w:val="40"/>
-        </w:rPr>
-      </w:pPr>
-      <w:proofErr w:type="spellStart"/>
-      <w:r>
-        <w:rPr>
-          <w:rFonts w:ascii="Times New Roman" w:hAnsi="Times New Roman" w:cs="Times New Roman"/>
-          <w:b/>
-          <w:bCs/>
-          <w:color w:val="BFBFBF"/>
-          <w:sz w:val="40"/>
-          <w:szCs w:val="40"/>
-        </w:rPr>
-        <w:t>T</w:t>
-      </w:r>
-      <w:r>
-        <w:rPr>
-          <w:rFonts w:ascii="Times New Roman" w:eastAsia="Open Sans" w:hAnsi="Times New Roman" w:cs="Times New Roman"/>
-          <w:b/>
-          <w:bCs/>
-          <w:color w:val="000000"/>
-          <w:sz w:val="40"/>
-          <w:szCs w:val="40"/>
-        </w:rPr>
-        <w:t>T</w:t>
-      </w:r>
-      <w:r>
-        <w:rPr>
-          <w:rFonts w:ascii="Times New Roman" w:hAnsi="Times New Roman" w:cs="Times New Roman"/>
-          <w:b/>
-          <w:bCs/>
-          <w:color w:val="BFBFBF"/>
-          <w:sz w:val="40"/>
-          <w:szCs w:val="40"/>
-        </w:rPr>
-        <w:t>e</w:t>
-      </w:r>
-      <w:r>
-        <w:rPr>
-          <w:rFonts w:ascii="Times New Roman" w:eastAsia="Open Sans" w:hAnsi="Times New Roman" w:cs="Times New Roman"/>
-          <w:b/>
-          <w:bCs/>
-          <w:color w:val="000000"/>
-          <w:sz w:val="40"/>
-          <w:szCs w:val="40"/>
-        </w:rPr>
-        <w:t>e</w:t>
-      </w:r>
-      <w:r>
-        <w:rPr>
-          <w:rFonts w:ascii="Times New Roman" w:hAnsi="Times New Roman" w:cs="Times New Roman"/>
-          <w:b/>
-          <w:bCs/>
-          <w:color w:val="BFBFBF"/>
-          <w:sz w:val="40"/>
-          <w:szCs w:val="40"/>
-        </w:rPr>
-        <w:t>c</w:t>
-      </w:r>
-      <w:r>
-        <w:rPr>
-          <w:rFonts w:ascii="Times New Roman" w:eastAsia="Open Sans" w:hAnsi="Times New Roman" w:cs="Times New Roman"/>
-          <w:b/>
-          <w:bCs/>
-          <w:color w:val="000000"/>
-          <w:sz w:val="40"/>
-          <w:szCs w:val="40"/>
-        </w:rPr>
-        <w:t>c</w:t>
-      </w:r>
-      <w:r>
-        <w:rPr>
-          <w:rFonts w:ascii="Times New Roman" w:hAnsi="Times New Roman" w:cs="Times New Roman"/>
-          <w:b/>
-          <w:bCs/>
-          <w:color w:val="BFBFBF"/>
-          <w:sz w:val="40"/>
-          <w:szCs w:val="40"/>
-        </w:rPr>
-        <w:t>n</w:t>
-      </w:r>
-      <w:r>
-        <w:rPr>
-          <w:rFonts w:ascii="Times New Roman" w:eastAsia="Open Sans" w:hAnsi="Times New Roman" w:cs="Times New Roman"/>
-          <w:b/>
-          <w:bCs/>
-          <w:color w:val="000000"/>
-          <w:sz w:val="40"/>
-          <w:szCs w:val="40"/>
-        </w:rPr>
-        <w:t>n</w:t>
-      </w:r>
-      <w:r>
-        <w:rPr>
-          <w:rFonts w:ascii="Times New Roman" w:hAnsi="Times New Roman" w:cs="Times New Roman"/>
-          <w:b/>
-          <w:bCs/>
-          <w:color w:val="BFBFBF"/>
-          <w:sz w:val="40"/>
-          <w:szCs w:val="40"/>
-        </w:rPr>
-        <w:t>i</w:t>
-      </w:r>
-      <w:r>
-        <w:rPr>
-          <w:rFonts w:ascii="Times New Roman" w:eastAsia="Open Sans" w:hAnsi="Times New Roman" w:cs="Times New Roman"/>
-          <w:b/>
-          <w:bCs/>
-          <w:color w:val="000000"/>
-          <w:sz w:val="40"/>
-          <w:szCs w:val="40"/>
-        </w:rPr>
-        <w:t>i</w:t>
-      </w:r>
-      <w:r>
-        <w:rPr>
-          <w:rFonts w:ascii="Times New Roman" w:hAnsi="Times New Roman" w:cs="Times New Roman"/>
-          <w:b/>
-          <w:bCs/>
-          <w:color w:val="BFBFBF"/>
-          <w:sz w:val="40"/>
-          <w:szCs w:val="40"/>
-        </w:rPr>
-        <w:t>c</w:t>
-      </w:r>
-      <w:r>
-        <w:rPr>
-          <w:rFonts w:ascii="Times New Roman" w:eastAsia="Open Sans" w:hAnsi="Times New Roman" w:cs="Times New Roman"/>
-          <w:b/>
-          <w:bCs/>
-          <w:color w:val="000000"/>
-          <w:sz w:val="40"/>
-          <w:szCs w:val="40"/>
-        </w:rPr>
-        <w:t>c</w:t>
-      </w:r>
-      <w:r>
-        <w:rPr>
-          <w:rFonts w:ascii="Times New Roman" w:hAnsi="Times New Roman" w:cs="Times New Roman"/>
-          <w:b/>
-          <w:bCs/>
-          <w:color w:val="BFBFBF"/>
-          <w:sz w:val="40"/>
-          <w:szCs w:val="40"/>
-        </w:rPr>
-        <w:t>a</w:t>
-      </w:r>
-      <w:r>
-        <w:rPr>
-          <w:rFonts w:ascii="Times New Roman" w:eastAsia="Open Sans" w:hAnsi="Times New Roman" w:cs="Times New Roman"/>
-          <w:b/>
-          <w:bCs/>
-          <w:color w:val="000000"/>
-          <w:sz w:val="40"/>
-          <w:szCs w:val="40"/>
-        </w:rPr>
-        <w:t>a</w:t>
-      </w:r>
-      <w:r>
-        <w:rPr>
-          <w:rFonts w:ascii="Times New Roman" w:hAnsi="Times New Roman" w:cs="Times New Roman"/>
-          <w:b/>
-          <w:bCs/>
-          <w:color w:val="BFBFBF"/>
-          <w:sz w:val="40"/>
-          <w:szCs w:val="40"/>
-        </w:rPr>
-        <w:t>t</w:t>
-      </w:r>
-      <w:r>
-        <w:rPr>
-          <w:rFonts w:ascii="Times New Roman" w:eastAsia="Open Sans" w:hAnsi="Times New Roman" w:cs="Times New Roman"/>
-          <w:b/>
-          <w:bCs/>
-          <w:color w:val="000000"/>
-          <w:sz w:val="40"/>
-          <w:szCs w:val="40"/>
-        </w:rPr>
-        <w:t>t</w:t>
-      </w:r>
-      <w:r>
-        <w:rPr>
-          <w:rFonts w:ascii="Times New Roman" w:hAnsi="Times New Roman" w:cs="Times New Roman"/>
-          <w:b/>
-          <w:bCs/>
-          <w:color w:val="BFBFBF"/>
-          <w:sz w:val="40"/>
-          <w:szCs w:val="40"/>
-        </w:rPr>
-        <w:t>u</w:t>
-      </w:r>
-      <w:r>
-        <w:rPr>
-          <w:rFonts w:ascii="Times New Roman" w:eastAsia="Open Sans" w:hAnsi="Times New Roman" w:cs="Times New Roman"/>
-          <w:b/>
-          <w:bCs/>
-          <w:color w:val="000000"/>
-          <w:sz w:val="40"/>
-          <w:szCs w:val="40"/>
-        </w:rPr>
-        <w:t>u</w:t>
-      </w:r>
-      <w:r>
-        <w:rPr>
-          <w:rFonts w:ascii="Times New Roman" w:hAnsi="Times New Roman" w:cs="Times New Roman"/>
-          <w:b/>
-          <w:bCs/>
-          <w:color w:val="BFBFBF"/>
-          <w:sz w:val="40"/>
-          <w:szCs w:val="40"/>
-        </w:rPr>
-        <w:t>r</w:t>
-      </w:r>
-      <w:r>
-        <w:rPr>
-          <w:rFonts w:ascii="Times New Roman" w:eastAsia="Open Sans" w:hAnsi="Times New Roman" w:cs="Times New Roman"/>
-          <w:b/>
-          <w:bCs/>
-          <w:color w:val="000000"/>
-          <w:sz w:val="40"/>
-          <w:szCs w:val="40"/>
-        </w:rPr>
-        <w:t>r</w:t>
-      </w:r>
-      <w:r>
-        <w:rPr>
-          <w:rFonts w:ascii="Times New Roman" w:hAnsi="Times New Roman" w:cs="Times New Roman"/>
-          <w:b/>
-          <w:bCs/>
-          <w:color w:val="BFBFBF"/>
-          <w:sz w:val="40"/>
-          <w:szCs w:val="40"/>
-        </w:rPr>
-        <w:t>a</w:t>
-      </w:r>
-      <w:r>
-        <w:rPr>
-          <w:rFonts w:ascii="Times New Roman" w:eastAsia="Open Sans" w:hAnsi="Times New Roman" w:cs="Times New Roman"/>
-          <w:b/>
-          <w:bCs/>
-          <w:color w:val="000000"/>
-          <w:sz w:val="40"/>
-          <w:szCs w:val="40"/>
-        </w:rPr>
-        <w:t>a</w:t>
-      </w:r>
-      <w:proofErr w:type="spellEnd"/>
-      <w:r>
-        <w:rPr>
-          <w:rFonts w:ascii="Times New Roman" w:eastAsia="Open Sans" w:hAnsi="Times New Roman" w:cs="Times New Roman"/>
-          <w:b/>
-          <w:bCs/>
-          <w:color w:val="000000"/>
-          <w:sz w:val="40"/>
-          <w:szCs w:val="40"/>
-        </w:rPr>
-        <w:t xml:space="preserve"> </w:t>
-      </w:r>
-      <w:proofErr w:type="spellStart"/>
-      <w:r>
-        <w:rPr>
-          <w:rFonts w:ascii="Times New Roman" w:hAnsi="Times New Roman" w:cs="Times New Roman"/>
-          <w:b/>
-          <w:bCs/>
-          <w:color w:val="BFBFBF"/>
-          <w:sz w:val="40"/>
-          <w:szCs w:val="40"/>
-        </w:rPr>
-        <w:t>e</w:t>
-      </w:r>
-      <w:r>
-        <w:rPr>
-          <w:rFonts w:ascii="Times New Roman" w:eastAsia="Open Sans" w:hAnsi="Times New Roman" w:cs="Times New Roman"/>
-          <w:b/>
-          <w:bCs/>
-          <w:color w:val="000000"/>
-          <w:sz w:val="40"/>
-          <w:szCs w:val="40"/>
-        </w:rPr>
-        <w:t>e</w:t>
-      </w:r>
-      <w:r>
-        <w:rPr>
-          <w:rFonts w:ascii="Times New Roman" w:hAnsi="Times New Roman" w:cs="Times New Roman"/>
-          <w:b/>
-          <w:bCs/>
-          <w:color w:val="BFBFBF"/>
-          <w:sz w:val="40"/>
-          <w:szCs w:val="40"/>
-        </w:rPr>
-        <w:t>n</w:t>
-      </w:r>
-      <w:r>
-        <w:rPr>
-          <w:rFonts w:ascii="Times New Roman" w:eastAsia="Open Sans" w:hAnsi="Times New Roman" w:cs="Times New Roman"/>
-          <w:b/>
-          <w:bCs/>
-          <w:color w:val="000000"/>
-          <w:sz w:val="40"/>
-          <w:szCs w:val="40"/>
-        </w:rPr>
-        <w:t>n</w:t>
-      </w:r>
-      <w:proofErr w:type="spellEnd"/>
-      <w:r>
-        <w:rPr>
-          <w:rFonts w:ascii="Times New Roman" w:eastAsia="Open Sans" w:hAnsi="Times New Roman" w:cs="Times New Roman"/>
-          <w:b/>
-          <w:bCs/>
-          <w:color w:val="000000"/>
-          <w:sz w:val="40"/>
-          <w:szCs w:val="40"/>
-        </w:rPr>
-        <w:t xml:space="preserve"> </w:t>
-      </w:r>
-      <w:proofErr w:type="spellStart"/>
-      <w:r>
-        <w:rPr>
-          <w:rFonts w:ascii="Times New Roman" w:hAnsi="Times New Roman" w:cs="Times New Roman"/>
-          <w:b/>
-          <w:bCs/>
-          <w:color w:val="BFBFBF"/>
-          <w:sz w:val="40"/>
-          <w:szCs w:val="40"/>
-        </w:rPr>
-        <w:t>A</w:t>
-      </w:r>
-      <w:r>
-        <w:rPr>
-          <w:rFonts w:ascii="Times New Roman" w:eastAsia="Open Sans" w:hAnsi="Times New Roman" w:cs="Times New Roman"/>
-          <w:b/>
-          <w:bCs/>
-          <w:color w:val="000000"/>
-          <w:sz w:val="40"/>
-          <w:szCs w:val="40"/>
-        </w:rPr>
-        <w:t>A</w:t>
-      </w:r>
-      <w:r>
-        <w:rPr>
-          <w:rFonts w:ascii="Times New Roman" w:hAnsi="Times New Roman" w:cs="Times New Roman"/>
-          <w:b/>
-          <w:bCs/>
-          <w:color w:val="BFBFBF"/>
-          <w:sz w:val="40"/>
-          <w:szCs w:val="40"/>
-        </w:rPr>
-        <w:t>n</w:t>
-      </w:r>
-      <w:r>
-        <w:rPr>
-          <w:rFonts w:ascii="Times New Roman" w:eastAsia="Open Sans" w:hAnsi="Times New Roman" w:cs="Times New Roman"/>
-          <w:b/>
-          <w:bCs/>
-          <w:color w:val="000000"/>
-          <w:sz w:val="40"/>
-          <w:szCs w:val="40"/>
-        </w:rPr>
-        <w:t>n</w:t>
-      </w:r>
-      <w:r>
-        <w:rPr>
-          <w:rFonts w:ascii="Times New Roman" w:hAnsi="Times New Roman" w:cs="Times New Roman"/>
-          <w:b/>
-          <w:bCs/>
-          <w:color w:val="BFBFBF"/>
-          <w:sz w:val="40"/>
-          <w:szCs w:val="40"/>
-        </w:rPr>
-        <w:t>á</w:t>
-      </w:r>
-      <w:r>
-        <w:rPr>
-          <w:rFonts w:ascii="Times New Roman" w:eastAsia="Open Sans" w:hAnsi="Times New Roman" w:cs="Times New Roman"/>
-          <w:b/>
-          <w:bCs/>
-          <w:color w:val="000000"/>
-          <w:sz w:val="40"/>
-          <w:szCs w:val="40"/>
-        </w:rPr>
-        <w:t>á</w:t>
-      </w:r>
-      <w:r>
-        <w:rPr>
-          <w:rFonts w:ascii="Times New Roman" w:hAnsi="Times New Roman" w:cs="Times New Roman"/>
-          <w:b/>
-          <w:bCs/>
-          <w:color w:val="BFBFBF"/>
-          <w:sz w:val="40"/>
-          <w:szCs w:val="40"/>
-        </w:rPr>
-        <w:t>l</w:t>
-      </w:r>
-      <w:r>
-        <w:rPr>
-          <w:rFonts w:ascii="Times New Roman" w:eastAsia="Open Sans" w:hAnsi="Times New Roman" w:cs="Times New Roman"/>
-          <w:b/>
-          <w:bCs/>
-          <w:color w:val="000000"/>
-          <w:sz w:val="40"/>
-          <w:szCs w:val="40"/>
-        </w:rPr>
-        <w:t>l</w:t>
-      </w:r>
-      <w:r>
-        <w:rPr>
-          <w:rFonts w:ascii="Times New Roman" w:hAnsi="Times New Roman" w:cs="Times New Roman"/>
-          <w:b/>
-          <w:bCs/>
-          <w:color w:val="BFBFBF"/>
-          <w:sz w:val="40"/>
-          <w:szCs w:val="40"/>
-        </w:rPr>
-        <w:t>i</w:t>
-      </w:r>
-      <w:r>
-        <w:rPr>
-          <w:rFonts w:ascii="Times New Roman" w:eastAsia="Open Sans" w:hAnsi="Times New Roman" w:cs="Times New Roman"/>
-          <w:b/>
-          <w:bCs/>
-          <w:color w:val="000000"/>
-          <w:sz w:val="40"/>
-          <w:szCs w:val="40"/>
-        </w:rPr>
-        <w:t>i</w:t>
-      </w:r>
-      <w:r>
-        <w:rPr>
-          <w:rFonts w:ascii="Times New Roman" w:hAnsi="Times New Roman" w:cs="Times New Roman"/>
-          <w:b/>
-          <w:bCs/>
-          <w:color w:val="BFBFBF"/>
-          <w:sz w:val="40"/>
-          <w:szCs w:val="40"/>
-        </w:rPr>
-        <w:t>s</w:t>
-      </w:r>
-      <w:r>
-        <w:rPr>
-          <w:rFonts w:ascii="Times New Roman" w:eastAsia="Open Sans" w:hAnsi="Times New Roman" w:cs="Times New Roman"/>
-          <w:b/>
-          <w:bCs/>
-          <w:color w:val="000000"/>
-          <w:sz w:val="40"/>
-          <w:szCs w:val="40"/>
-        </w:rPr>
-        <w:t>s</w:t>
-      </w:r>
-      <w:r>
-        <w:rPr>
-          <w:rFonts w:ascii="Times New Roman" w:hAnsi="Times New Roman" w:cs="Times New Roman"/>
-          <w:b/>
-          <w:bCs/>
-          <w:color w:val="BFBFBF"/>
-          <w:sz w:val="40"/>
-          <w:szCs w:val="40"/>
-        </w:rPr>
-        <w:t>i</w:t>
-      </w:r>
-      <w:r>
-        <w:rPr>
-          <w:rFonts w:ascii="Times New Roman" w:eastAsia="Open Sans" w:hAnsi="Times New Roman" w:cs="Times New Roman"/>
-          <w:b/>
-          <w:bCs/>
-          <w:color w:val="000000"/>
-          <w:sz w:val="40"/>
-          <w:szCs w:val="40"/>
-        </w:rPr>
-        <w:t>i</w:t>
-      </w:r>
-      <w:r>
-        <w:rPr>
-          <w:rFonts w:ascii="Times New Roman" w:hAnsi="Times New Roman" w:cs="Times New Roman"/>
-          <w:b/>
-          <w:bCs/>
-          <w:color w:val="BFBFBF"/>
-          <w:sz w:val="40"/>
-          <w:szCs w:val="40"/>
-        </w:rPr>
-        <w:t>s</w:t>
-      </w:r>
-      <w:r>
-        <w:rPr>
-          <w:rFonts w:ascii="Times New Roman" w:eastAsia="Open Sans" w:hAnsi="Times New Roman" w:cs="Times New Roman"/>
-          <w:b/>
-          <w:bCs/>
-          <w:color w:val="000000"/>
-          <w:sz w:val="40"/>
-          <w:szCs w:val="40"/>
-        </w:rPr>
-        <w:t>s</w:t>
-      </w:r>
-      <w:proofErr w:type="spellEnd"/>
-      <w:r>
-        <w:rPr>
-          <w:rFonts w:ascii="Times New Roman" w:eastAsia="Open Sans" w:hAnsi="Times New Roman" w:cs="Times New Roman"/>
-          <w:b/>
-          <w:bCs/>
-          <w:color w:val="000000"/>
-          <w:sz w:val="40"/>
-          <w:szCs w:val="40"/>
-        </w:rPr>
-        <w:t xml:space="preserve"> </w:t>
-      </w:r>
-      <w:proofErr w:type="spellStart"/>
-      <w:r>
-        <w:rPr>
-          <w:rFonts w:ascii="Times New Roman" w:hAnsi="Times New Roman" w:cs="Times New Roman"/>
-          <w:b/>
-          <w:bCs/>
-          <w:color w:val="BFBFBF"/>
-          <w:sz w:val="40"/>
-          <w:szCs w:val="40"/>
-        </w:rPr>
-        <w:t>d</w:t>
-      </w:r>
-      <w:r>
-        <w:rPr>
-          <w:rFonts w:ascii="Times New Roman" w:eastAsia="Open Sans" w:hAnsi="Times New Roman" w:cs="Times New Roman"/>
-          <w:b/>
-          <w:bCs/>
-          <w:color w:val="000000"/>
-          <w:sz w:val="40"/>
-          <w:szCs w:val="40"/>
-        </w:rPr>
-        <w:t>d</w:t>
-      </w:r>
-      <w:r>
-        <w:rPr>
-          <w:rFonts w:ascii="Times New Roman" w:hAnsi="Times New Roman" w:cs="Times New Roman"/>
-          <w:b/>
-          <w:bCs/>
-          <w:color w:val="BFBFBF"/>
-          <w:sz w:val="40"/>
-          <w:szCs w:val="40"/>
-        </w:rPr>
-        <w:t>e</w:t>
-      </w:r>
-      <w:r>
-        <w:rPr>
-          <w:rFonts w:ascii="Times New Roman" w:eastAsia="Open Sans" w:hAnsi="Times New Roman" w:cs="Times New Roman"/>
-          <w:b/>
-          <w:bCs/>
-          <w:color w:val="000000"/>
-          <w:sz w:val="40"/>
-          <w:szCs w:val="40"/>
-        </w:rPr>
-        <w:t>e</w:t>
-      </w:r>
-      <w:proofErr w:type="spellEnd"/>
-      <w:r>
-        <w:rPr>
-          <w:rFonts w:ascii="Times New Roman" w:eastAsia="Open Sans" w:hAnsi="Times New Roman" w:cs="Times New Roman"/>
-          <w:b/>
-          <w:bCs/>
-          <w:color w:val="000000"/>
-          <w:sz w:val="40"/>
-          <w:szCs w:val="40"/>
-        </w:rPr>
-        <w:t xml:space="preserve"> </w:t>
-      </w:r>
-      <w:proofErr w:type="spellStart"/>
-      <w:r>
-        <w:rPr>
-          <w:rFonts w:ascii="Times New Roman" w:hAnsi="Times New Roman" w:cs="Times New Roman"/>
-          <w:b/>
-          <w:bCs/>
-          <w:color w:val="BFBFBF"/>
-          <w:sz w:val="40"/>
-          <w:szCs w:val="40"/>
-        </w:rPr>
-        <w:t>S</w:t>
-      </w:r>
-      <w:r>
-        <w:rPr>
-          <w:rFonts w:ascii="Times New Roman" w:eastAsia="Open Sans" w:hAnsi="Times New Roman" w:cs="Times New Roman"/>
-          <w:b/>
-          <w:bCs/>
-          <w:color w:val="000000"/>
-          <w:sz w:val="40"/>
-          <w:szCs w:val="40"/>
-        </w:rPr>
-        <w:t>S</w:t>
-      </w:r>
-      <w:r>
-        <w:rPr>
-          <w:rFonts w:ascii="Times New Roman" w:hAnsi="Times New Roman" w:cs="Times New Roman"/>
-          <w:b/>
-          <w:bCs/>
-          <w:color w:val="BFBFBF"/>
-          <w:sz w:val="40"/>
-          <w:szCs w:val="40"/>
-        </w:rPr>
-        <w:t>i</w:t>
-      </w:r>
-      <w:r>
-        <w:rPr>
-          <w:rFonts w:ascii="Times New Roman" w:eastAsia="Open Sans" w:hAnsi="Times New Roman" w:cs="Times New Roman"/>
-          <w:b/>
-          <w:bCs/>
-          <w:color w:val="000000"/>
-          <w:sz w:val="40"/>
-          <w:szCs w:val="40"/>
-        </w:rPr>
-        <w:t>i</w:t>
-      </w:r>
-      <w:r>
-        <w:rPr>
-          <w:rFonts w:ascii="Times New Roman" w:hAnsi="Times New Roman" w:cs="Times New Roman"/>
-          <w:b/>
-          <w:bCs/>
-          <w:color w:val="BFBFBF"/>
-          <w:sz w:val="40"/>
-          <w:szCs w:val="40"/>
-        </w:rPr>
-        <w:t>s</w:t>
-      </w:r>
-      <w:r>
-        <w:rPr>
-          <w:rFonts w:ascii="Times New Roman" w:eastAsia="Open Sans" w:hAnsi="Times New Roman" w:cs="Times New Roman"/>
-          <w:b/>
-          <w:bCs/>
-          <w:color w:val="000000"/>
-          <w:sz w:val="40"/>
-          <w:szCs w:val="40"/>
-        </w:rPr>
-        <w:t>s</w:t>
-      </w:r>
-      <w:r>
-        <w:rPr>
-          <w:rFonts w:ascii="Times New Roman" w:hAnsi="Times New Roman" w:cs="Times New Roman"/>
-          <w:b/>
-          <w:bCs/>
-          <w:color w:val="BFBFBF"/>
-          <w:sz w:val="40"/>
-          <w:szCs w:val="40"/>
-        </w:rPr>
-        <w:t>t</w:t>
-      </w:r>
-      <w:r>
-        <w:rPr>
-          <w:rFonts w:ascii="Times New Roman" w:eastAsia="Open Sans" w:hAnsi="Times New Roman" w:cs="Times New Roman"/>
-          <w:b/>
-          <w:bCs/>
-          <w:color w:val="000000"/>
-          <w:sz w:val="40"/>
-          <w:szCs w:val="40"/>
-        </w:rPr>
-        <w:t>t</w:t>
-      </w:r>
-      <w:r>
-        <w:rPr>
-          <w:rFonts w:ascii="Times New Roman" w:hAnsi="Times New Roman" w:cs="Times New Roman"/>
-          <w:b/>
-          <w:bCs/>
-          <w:color w:val="BFBFBF"/>
-          <w:sz w:val="40"/>
-          <w:szCs w:val="40"/>
-        </w:rPr>
-        <w:t>e</w:t>
-      </w:r>
-      <w:r>
-        <w:rPr>
-          <w:rFonts w:ascii="Times New Roman" w:eastAsia="Open Sans" w:hAnsi="Times New Roman" w:cs="Times New Roman"/>
-          <w:b/>
-          <w:bCs/>
-          <w:color w:val="000000"/>
-          <w:sz w:val="40"/>
-          <w:szCs w:val="40"/>
-        </w:rPr>
-        <w:t>e</w:t>
-      </w:r>
-      <w:r>
-        <w:rPr>
-          <w:rFonts w:ascii="Times New Roman" w:hAnsi="Times New Roman" w:cs="Times New Roman"/>
-          <w:b/>
-          <w:bCs/>
-          <w:color w:val="BFBFBF"/>
-          <w:sz w:val="40"/>
-          <w:szCs w:val="40"/>
-        </w:rPr>
-        <w:t>m</w:t>
-      </w:r>
-      <w:r>
-        <w:rPr>
-          <w:rFonts w:ascii="Times New Roman" w:eastAsia="Open Sans" w:hAnsi="Times New Roman" w:cs="Times New Roman"/>
-          <w:b/>
-          <w:bCs/>
-          <w:color w:val="000000"/>
-          <w:sz w:val="40"/>
-          <w:szCs w:val="40"/>
-        </w:rPr>
-        <w:t>m</w:t>
-      </w:r>
-      <w:r>
-        <w:rPr>
-          <w:rFonts w:ascii="Times New Roman" w:hAnsi="Times New Roman" w:cs="Times New Roman"/>
-          <w:b/>
-          <w:bCs/>
-          <w:color w:val="BFBFBF"/>
-          <w:sz w:val="40"/>
-          <w:szCs w:val="40"/>
-        </w:rPr>
-        <w:t>a</w:t>
-      </w:r>
-      <w:r>
-        <w:rPr>
-          <w:rFonts w:ascii="Times New Roman" w:eastAsia="Open Sans" w:hAnsi="Times New Roman" w:cs="Times New Roman"/>
-          <w:b/>
-          <w:bCs/>
-          <w:color w:val="000000"/>
-          <w:sz w:val="40"/>
-          <w:szCs w:val="40"/>
-        </w:rPr>
-        <w:t>a</w:t>
-      </w:r>
-      <w:r>
-        <w:rPr>
-          <w:rFonts w:ascii="Times New Roman" w:hAnsi="Times New Roman" w:cs="Times New Roman"/>
-          <w:b/>
-          <w:bCs/>
-          <w:color w:val="BFBFBF"/>
-          <w:sz w:val="40"/>
-          <w:szCs w:val="40"/>
-        </w:rPr>
-        <w:t>s</w:t>
-      </w:r>
-      <w:r>
-        <w:rPr>
-          <w:rFonts w:ascii="Times New Roman" w:eastAsia="Open Sans" w:hAnsi="Times New Roman" w:cs="Times New Roman"/>
-          <w:b/>
-          <w:bCs/>
-          <w:color w:val="000000"/>
-          <w:sz w:val="40"/>
-          <w:szCs w:val="40"/>
-        </w:rPr>
-        <w:t>s</w:t>
-      </w:r>
-      <w:proofErr w:type="spellEnd"/>
-      <w:r>
-        <w:rPr>
-          <w:rFonts w:ascii="Times New Roman" w:eastAsia="Open Sans" w:hAnsi="Times New Roman" w:cs="Times New Roman"/>
-          <w:b/>
-          <w:bCs/>
-          <w:color w:val="000000"/>
-          <w:sz w:val="40"/>
-          <w:szCs w:val="40"/>
-        </w:rPr>
-        <w:t xml:space="preserve"> </w:t>
-      </w:r>
-      <w:proofErr w:type="spellStart"/>
-      <w:r>
-        <w:rPr>
-          <w:rFonts w:ascii="Times New Roman" w:hAnsi="Times New Roman" w:cs="Times New Roman"/>
-          <w:b/>
-          <w:bCs/>
-          <w:color w:val="BFBFBF"/>
-          <w:sz w:val="40"/>
-          <w:szCs w:val="40"/>
-        </w:rPr>
-        <w:t>y</w:t>
-      </w:r>
-      <w:r>
-        <w:rPr>
-          <w:rFonts w:ascii="Times New Roman" w:eastAsia="Open Sans" w:hAnsi="Times New Roman" w:cs="Times New Roman"/>
-          <w:b/>
-          <w:bCs/>
-          <w:color w:val="000000"/>
-          <w:sz w:val="40"/>
-          <w:szCs w:val="40"/>
-        </w:rPr>
-        <w:t>y</w:t>
-      </w:r>
-      <w:proofErr w:type="spellEnd"/>
-      <w:r>
-        <w:rPr>
-          <w:rFonts w:ascii="Times New Roman" w:eastAsia="Open Sans" w:hAnsi="Times New Roman" w:cs="Times New Roman"/>
-          <w:b/>
-          <w:bCs/>
-          <w:color w:val="000000"/>
-          <w:sz w:val="40"/>
-          <w:szCs w:val="40"/>
-        </w:rPr>
-        <w:t xml:space="preserve"> </w:t>
-      </w:r>
-      <w:proofErr w:type="spellStart"/>
-      <w:r>
-        <w:rPr>
-          <w:rFonts w:ascii="Times New Roman" w:hAnsi="Times New Roman" w:cs="Times New Roman"/>
-          <w:b/>
-          <w:bCs/>
-          <w:color w:val="BFBFBF"/>
-          <w:sz w:val="40"/>
-          <w:szCs w:val="40"/>
-        </w:rPr>
-        <w:t>D</w:t>
-      </w:r>
-      <w:r>
-        <w:rPr>
-          <w:rFonts w:ascii="Times New Roman" w:eastAsia="Open Sans" w:hAnsi="Times New Roman" w:cs="Times New Roman"/>
-          <w:b/>
-          <w:bCs/>
-          <w:color w:val="000000"/>
-          <w:sz w:val="40"/>
-          <w:szCs w:val="40"/>
-        </w:rPr>
-        <w:t>D</w:t>
-      </w:r>
-      <w:r>
-        <w:rPr>
-          <w:rFonts w:ascii="Times New Roman" w:hAnsi="Times New Roman" w:cs="Times New Roman"/>
-          <w:b/>
-          <w:bCs/>
-          <w:color w:val="BFBFBF"/>
-          <w:sz w:val="40"/>
-          <w:szCs w:val="40"/>
-        </w:rPr>
-        <w:t>e</w:t>
-      </w:r>
-      <w:r>
-        <w:rPr>
-          <w:rFonts w:ascii="Times New Roman" w:eastAsia="Open Sans" w:hAnsi="Times New Roman" w:cs="Times New Roman"/>
-          <w:b/>
-          <w:bCs/>
-          <w:color w:val="000000"/>
-          <w:sz w:val="40"/>
-          <w:szCs w:val="40"/>
-        </w:rPr>
-        <w:t>e</w:t>
-      </w:r>
-      <w:r>
-        <w:rPr>
-          <w:rFonts w:ascii="Times New Roman" w:hAnsi="Times New Roman" w:cs="Times New Roman"/>
-          <w:b/>
-          <w:bCs/>
-          <w:color w:val="BFBFBF"/>
-          <w:sz w:val="40"/>
-          <w:szCs w:val="40"/>
-        </w:rPr>
-        <w:t>s</w:t>
-      </w:r>
-      <w:r>
-        <w:rPr>
-          <w:rFonts w:ascii="Times New Roman" w:eastAsia="Open Sans" w:hAnsi="Times New Roman" w:cs="Times New Roman"/>
-          <w:b/>
-          <w:bCs/>
-          <w:color w:val="000000"/>
-          <w:sz w:val="40"/>
-          <w:szCs w:val="40"/>
-        </w:rPr>
-        <w:t>s</w:t>
-      </w:r>
-      <w:r>
-        <w:rPr>
-          <w:rFonts w:ascii="Times New Roman" w:hAnsi="Times New Roman" w:cs="Times New Roman"/>
-          <w:b/>
-          <w:bCs/>
-          <w:color w:val="BFBFBF"/>
-          <w:sz w:val="40"/>
-          <w:szCs w:val="40"/>
-        </w:rPr>
-        <w:t>a</w:t>
-      </w:r>
-      <w:r>
-        <w:rPr>
-          <w:rFonts w:ascii="Times New Roman" w:eastAsia="Open Sans" w:hAnsi="Times New Roman" w:cs="Times New Roman"/>
-          <w:b/>
-          <w:bCs/>
-          <w:color w:val="000000"/>
-          <w:sz w:val="40"/>
-          <w:szCs w:val="40"/>
-        </w:rPr>
-        <w:t>a</w:t>
-      </w:r>
-      <w:r>
-        <w:rPr>
-          <w:rFonts w:ascii="Times New Roman" w:hAnsi="Times New Roman" w:cs="Times New Roman"/>
-          <w:b/>
-          <w:bCs/>
-          <w:color w:val="BFBFBF"/>
-          <w:sz w:val="40"/>
-          <w:szCs w:val="40"/>
-        </w:rPr>
-        <w:t>r</w:t>
-      </w:r>
-      <w:r>
-        <w:rPr>
-          <w:rFonts w:ascii="Times New Roman" w:eastAsia="Open Sans" w:hAnsi="Times New Roman" w:cs="Times New Roman"/>
-          <w:b/>
-          <w:bCs/>
-          <w:color w:val="000000"/>
-          <w:sz w:val="40"/>
-          <w:szCs w:val="40"/>
-        </w:rPr>
-        <w:t>r</w:t>
-      </w:r>
-      <w:r>
-        <w:rPr>
-          <w:rFonts w:ascii="Times New Roman" w:hAnsi="Times New Roman" w:cs="Times New Roman"/>
-          <w:b/>
-          <w:bCs/>
-          <w:color w:val="BFBFBF"/>
-          <w:sz w:val="40"/>
-          <w:szCs w:val="40"/>
-        </w:rPr>
-        <w:t>r</w:t>
-      </w:r>
-      <w:r>
-        <w:rPr>
-          <w:rFonts w:ascii="Times New Roman" w:eastAsia="Open Sans" w:hAnsi="Times New Roman" w:cs="Times New Roman"/>
-          <w:b/>
-          <w:bCs/>
-          <w:color w:val="000000"/>
-          <w:sz w:val="40"/>
-          <w:szCs w:val="40"/>
-        </w:rPr>
-        <w:t>r</w:t>
-      </w:r>
-      <w:r>
-        <w:rPr>
-          <w:rFonts w:ascii="Times New Roman" w:hAnsi="Times New Roman" w:cs="Times New Roman"/>
-          <w:b/>
-          <w:bCs/>
-          <w:color w:val="BFBFBF"/>
-          <w:sz w:val="40"/>
-          <w:szCs w:val="40"/>
-        </w:rPr>
-        <w:t>o</w:t>
-      </w:r>
-      <w:r>
-        <w:rPr>
-          <w:rFonts w:ascii="Times New Roman" w:eastAsia="Open Sans" w:hAnsi="Times New Roman" w:cs="Times New Roman"/>
-          <w:b/>
-          <w:bCs/>
-          <w:color w:val="000000"/>
-          <w:sz w:val="40"/>
-          <w:szCs w:val="40"/>
-        </w:rPr>
-        <w:t>o</w:t>
-      </w:r>
-      <w:r>
-        <w:rPr>
-          <w:rFonts w:ascii="Times New Roman" w:hAnsi="Times New Roman" w:cs="Times New Roman"/>
-          <w:b/>
-          <w:bCs/>
-          <w:color w:val="BFBFBF"/>
-          <w:sz w:val="40"/>
-          <w:szCs w:val="40"/>
-        </w:rPr>
-        <w:t>l</w:t>
-      </w:r>
-      <w:r>
-        <w:rPr>
-          <w:rFonts w:ascii="Times New Roman" w:eastAsia="Open Sans" w:hAnsi="Times New Roman" w:cs="Times New Roman"/>
-          <w:b/>
-          <w:bCs/>
-          <w:color w:val="000000"/>
-          <w:sz w:val="40"/>
-          <w:szCs w:val="40"/>
-        </w:rPr>
-        <w:t>l</w:t>
-      </w:r>
-      <w:r>
-        <w:rPr>
-          <w:rFonts w:ascii="Times New Roman" w:hAnsi="Times New Roman" w:cs="Times New Roman"/>
-          <w:b/>
-          <w:bCs/>
-          <w:color w:val="BFBFBF"/>
-          <w:sz w:val="40"/>
-          <w:szCs w:val="40"/>
-        </w:rPr>
-        <w:t>l</w:t>
-      </w:r>
-      <w:r>
-        <w:rPr>
-          <w:rFonts w:ascii="Times New Roman" w:eastAsia="Open Sans" w:hAnsi="Times New Roman" w:cs="Times New Roman"/>
-          <w:b/>
-          <w:bCs/>
-          <w:color w:val="000000"/>
-          <w:sz w:val="40"/>
-          <w:szCs w:val="40"/>
-        </w:rPr>
-        <w:t>l</w:t>
-      </w:r>
-      <w:r>
-        <w:rPr>
-          <w:rFonts w:ascii="Times New Roman" w:hAnsi="Times New Roman" w:cs="Times New Roman"/>
-          <w:b/>
-          <w:bCs/>
-          <w:color w:val="BFBFBF"/>
-          <w:sz w:val="40"/>
-          <w:szCs w:val="40"/>
-        </w:rPr>
-        <w:t>o</w:t>
-      </w:r>
-      <w:r>
-        <w:rPr>
-          <w:rFonts w:ascii="Times New Roman" w:eastAsia="Open Sans" w:hAnsi="Times New Roman" w:cs="Times New Roman"/>
-          <w:b/>
-          <w:bCs/>
-          <w:color w:val="000000"/>
-          <w:sz w:val="40"/>
-          <w:szCs w:val="40"/>
-        </w:rPr>
-        <w:t>o</w:t>
-      </w:r>
-      <w:proofErr w:type="spellEnd"/>
-      <w:r>
-        <w:rPr>
-          <w:rFonts w:ascii="Times New Roman" w:eastAsia="Open Sans" w:hAnsi="Times New Roman" w:cs="Times New Roman"/>
-          <w:b/>
-          <w:bCs/>
-          <w:color w:val="000000"/>
-          <w:sz w:val="40"/>
-          <w:szCs w:val="40"/>
-        </w:rPr>
-        <w:t xml:space="preserve"> </w:t>
-      </w:r>
-      <w:proofErr w:type="spellStart"/>
-      <w:r>
-        <w:rPr>
-          <w:rFonts w:ascii="Times New Roman" w:hAnsi="Times New Roman" w:cs="Times New Roman"/>
-          <w:b/>
-          <w:bCs/>
-          <w:color w:val="BFBFBF"/>
-          <w:sz w:val="40"/>
-          <w:szCs w:val="40"/>
-        </w:rPr>
-        <w:t>d</w:t>
-      </w:r>
-      <w:r>
-        <w:rPr>
-          <w:rFonts w:ascii="Times New Roman" w:eastAsia="Open Sans" w:hAnsi="Times New Roman" w:cs="Times New Roman"/>
-          <w:b/>
-          <w:bCs/>
-          <w:color w:val="000000"/>
-          <w:sz w:val="40"/>
-          <w:szCs w:val="40"/>
-        </w:rPr>
-        <w:t>d</w:t>
-      </w:r>
-      <w:r>
-        <w:rPr>
-          <w:rFonts w:ascii="Times New Roman" w:hAnsi="Times New Roman" w:cs="Times New Roman"/>
-          <w:b/>
-          <w:bCs/>
-          <w:color w:val="BFBFBF"/>
-          <w:sz w:val="40"/>
-          <w:szCs w:val="40"/>
-        </w:rPr>
-        <w:t>e</w:t>
-      </w:r>
-      <w:r>
-        <w:rPr>
-          <w:rFonts w:ascii="Times New Roman" w:eastAsia="Open Sans" w:hAnsi="Times New Roman" w:cs="Times New Roman"/>
-          <w:b/>
-          <w:bCs/>
-          <w:color w:val="000000"/>
-          <w:sz w:val="40"/>
-          <w:szCs w:val="40"/>
-        </w:rPr>
-        <w:t>e</w:t>
-      </w:r>
-      <w:proofErr w:type="spellEnd"/>
-      <w:r>
-        <w:rPr>
-          <w:rFonts w:ascii="Times New Roman" w:eastAsia="Open Sans" w:hAnsi="Times New Roman" w:cs="Times New Roman"/>
-          <w:b/>
-          <w:bCs/>
-          <w:color w:val="000000"/>
-          <w:sz w:val="40"/>
-          <w:szCs w:val="40"/>
-        </w:rPr>
-        <w:t xml:space="preserve"> </w:t>
-      </w:r>
-      <w:proofErr w:type="spellStart"/>
-      <w:r>
-        <w:rPr>
-          <w:rFonts w:ascii="Times New Roman" w:hAnsi="Times New Roman" w:cs="Times New Roman"/>
-          <w:b/>
-          <w:bCs/>
-          <w:color w:val="BFBFBF"/>
-          <w:sz w:val="40"/>
-          <w:szCs w:val="40"/>
-        </w:rPr>
-        <w:t>S</w:t>
-      </w:r>
-      <w:r>
-        <w:rPr>
-          <w:rFonts w:ascii="Times New Roman" w:eastAsia="Open Sans" w:hAnsi="Times New Roman" w:cs="Times New Roman"/>
-          <w:b/>
-          <w:bCs/>
-          <w:color w:val="000000"/>
-          <w:sz w:val="40"/>
-          <w:szCs w:val="40"/>
-        </w:rPr>
-        <w:t>S</w:t>
-      </w:r>
-      <w:r>
-        <w:rPr>
-          <w:rFonts w:ascii="Times New Roman" w:hAnsi="Times New Roman" w:cs="Times New Roman"/>
-          <w:b/>
-          <w:bCs/>
-          <w:color w:val="BFBFBF"/>
-          <w:sz w:val="40"/>
-          <w:szCs w:val="40"/>
-        </w:rPr>
-        <w:t>o</w:t>
-      </w:r>
-      <w:r>
-        <w:rPr>
-          <w:rFonts w:ascii="Times New Roman" w:eastAsia="Open Sans" w:hAnsi="Times New Roman" w:cs="Times New Roman"/>
-          <w:b/>
-          <w:bCs/>
-          <w:color w:val="000000"/>
-          <w:sz w:val="40"/>
-          <w:szCs w:val="40"/>
-        </w:rPr>
-        <w:t>o</w:t>
-      </w:r>
-      <w:r>
-        <w:rPr>
-          <w:rFonts w:ascii="Times New Roman" w:hAnsi="Times New Roman" w:cs="Times New Roman"/>
-          <w:b/>
-          <w:bCs/>
-          <w:color w:val="BFBFBF"/>
-          <w:sz w:val="40"/>
-          <w:szCs w:val="40"/>
-        </w:rPr>
-        <w:t>f</w:t>
-      </w:r>
-      <w:r>
-        <w:rPr>
-          <w:rFonts w:ascii="Times New Roman" w:eastAsia="Open Sans" w:hAnsi="Times New Roman" w:cs="Times New Roman"/>
-          <w:b/>
-          <w:bCs/>
-          <w:color w:val="000000"/>
-          <w:sz w:val="40"/>
-          <w:szCs w:val="40"/>
-        </w:rPr>
-        <w:t>f</w:t>
-      </w:r>
-      <w:r>
-        <w:rPr>
-          <w:rFonts w:ascii="Times New Roman" w:hAnsi="Times New Roman" w:cs="Times New Roman"/>
-          <w:b/>
-          <w:bCs/>
-          <w:color w:val="BFBFBF"/>
-          <w:sz w:val="40"/>
-          <w:szCs w:val="40"/>
-        </w:rPr>
-        <w:t>t</w:t>
-      </w:r>
-      <w:r>
-        <w:rPr>
-          <w:rFonts w:ascii="Times New Roman" w:eastAsia="Open Sans" w:hAnsi="Times New Roman" w:cs="Times New Roman"/>
-          <w:b/>
-          <w:bCs/>
-          <w:color w:val="000000"/>
-          <w:sz w:val="40"/>
-          <w:szCs w:val="40"/>
-        </w:rPr>
-        <w:t>t</w:t>
-      </w:r>
-      <w:r>
-        <w:rPr>
-          <w:rFonts w:ascii="Times New Roman" w:hAnsi="Times New Roman" w:cs="Times New Roman"/>
-          <w:b/>
-          <w:bCs/>
-          <w:color w:val="BFBFBF"/>
-          <w:sz w:val="40"/>
-          <w:szCs w:val="40"/>
-        </w:rPr>
-        <w:t>w</w:t>
-      </w:r>
-      <w:r>
-        <w:rPr>
-          <w:rFonts w:ascii="Times New Roman" w:eastAsia="Open Sans" w:hAnsi="Times New Roman" w:cs="Times New Roman"/>
-          <w:b/>
-          <w:bCs/>
-          <w:color w:val="000000"/>
-          <w:sz w:val="40"/>
-          <w:szCs w:val="40"/>
-        </w:rPr>
-        <w:t>w</w:t>
-      </w:r>
-      <w:r>
-        <w:rPr>
-          <w:rFonts w:ascii="Times New Roman" w:hAnsi="Times New Roman" w:cs="Times New Roman"/>
-          <w:b/>
-          <w:bCs/>
-          <w:color w:val="BFBFBF"/>
-          <w:sz w:val="40"/>
-          <w:szCs w:val="40"/>
-        </w:rPr>
-        <w:t>a</w:t>
-      </w:r>
-      <w:r>
-        <w:rPr>
-          <w:rFonts w:ascii="Times New Roman" w:eastAsia="Open Sans" w:hAnsi="Times New Roman" w:cs="Times New Roman"/>
-          <w:b/>
-          <w:bCs/>
-          <w:color w:val="000000"/>
-          <w:sz w:val="40"/>
-          <w:szCs w:val="40"/>
-        </w:rPr>
-        <w:t>a</w:t>
-      </w:r>
-      <w:r>
-        <w:rPr>
-          <w:rFonts w:ascii="Times New Roman" w:hAnsi="Times New Roman" w:cs="Times New Roman"/>
-          <w:b/>
-          <w:bCs/>
-          <w:color w:val="BFBFBF"/>
-          <w:sz w:val="40"/>
-          <w:szCs w:val="40"/>
-        </w:rPr>
-        <w:t>r</w:t>
-      </w:r>
-      <w:r>
-        <w:rPr>
-          <w:rFonts w:ascii="Times New Roman" w:eastAsia="Open Sans" w:hAnsi="Times New Roman" w:cs="Times New Roman"/>
-          <w:b/>
-          <w:bCs/>
-          <w:color w:val="000000"/>
-          <w:sz w:val="40"/>
-          <w:szCs w:val="40"/>
-        </w:rPr>
-        <w:t>r</w:t>
-      </w:r>
-      <w:r>
-        <w:rPr>
-          <w:rFonts w:ascii="Times New Roman" w:hAnsi="Times New Roman" w:cs="Times New Roman"/>
-          <w:b/>
-          <w:bCs/>
-          <w:color w:val="BFBFBF"/>
-          <w:sz w:val="40"/>
-          <w:szCs w:val="40"/>
-        </w:rPr>
-        <w:t>e</w:t>
-      </w:r>
-      <w:r>
-        <w:rPr>
-          <w:rFonts w:ascii="Times New Roman" w:eastAsia="Open Sans" w:hAnsi="Times New Roman" w:cs="Times New Roman"/>
-          <w:b/>
-          <w:bCs/>
-          <w:color w:val="000000"/>
-          <w:sz w:val="40"/>
-          <w:szCs w:val="40"/>
-        </w:rPr>
-        <w:t>e</w:t>
-      </w:r>
-      <w:proofErr w:type="spellEnd"/>
-      <w:r>
-        <w:rPr>
-          <w:rFonts w:ascii="Times New Roman" w:eastAsia="Open Sans" w:hAnsi="Times New Roman" w:cs="Times New Roman"/>
-          <w:b/>
-          <w:bCs/>
-          <w:color w:val="000000"/>
-          <w:sz w:val="40"/>
-          <w:szCs w:val="40"/>
-        </w:rPr>
-        <w:t xml:space="preserve"> </w:t>
-      </w:r>
-    </w:p>
-    <w:p>
-      <w:pPr>
-        <w:widowControl w:val="0"/>
-        <w:pBdr>
-          <w:top w:val="nil"/>
-          <w:left w:val="nil"/>
-          <w:bottom w:val="nil"/>
-          <w:right w:val="nil"/>
-          <w:between w:val="nil"/>
-        </w:pBdr>
-        <w:spacing w:before="377" w:line="240" w:lineRule="auto"/>
-        <w:ind w:right="3528"/>
-        <w:jc w:val="right"/>
-        <w:rPr>
-          <w:rFonts w:ascii="Times New Roman" w:eastAsia="Open Sans" w:hAnsi="Times New Roman" w:cs="Times New Roman"/>
-          <w:b/>
-          <w:bCs/>
-          <w:color w:val="000000"/>
-          <w:sz w:val="40"/>
-          <w:szCs w:val="40"/>
-        </w:rPr>
-      </w:pPr>
-      <w:proofErr w:type="spellStart"/>
-      <w:r>
-        <w:rPr>
-          <w:rFonts w:ascii="Times New Roman" w:hAnsi="Times New Roman" w:cs="Times New Roman"/>
-          <w:b/>
-          <w:bCs/>
-          <w:color w:val="BFBFBF"/>
-          <w:sz w:val="40"/>
-          <w:szCs w:val="40"/>
-        </w:rPr>
-        <w:t>G</w:t>
-      </w:r>
-      <w:r>
-        <w:rPr>
-          <w:rFonts w:ascii="Times New Roman" w:eastAsia="Open Sans" w:hAnsi="Times New Roman" w:cs="Times New Roman"/>
-          <w:b/>
-          <w:bCs/>
-          <w:color w:val="000000"/>
-          <w:sz w:val="40"/>
-          <w:szCs w:val="40"/>
-        </w:rPr>
-        <w:t>G</w:t>
-      </w:r>
-      <w:r>
-        <w:rPr>
-          <w:rFonts w:ascii="Times New Roman" w:hAnsi="Times New Roman" w:cs="Times New Roman"/>
-          <w:b/>
-          <w:bCs/>
-          <w:color w:val="BFBFBF"/>
-          <w:sz w:val="40"/>
-          <w:szCs w:val="40"/>
-        </w:rPr>
-        <w:t>r</w:t>
-      </w:r>
-      <w:r>
-        <w:rPr>
-          <w:rFonts w:ascii="Times New Roman" w:eastAsia="Open Sans" w:hAnsi="Times New Roman" w:cs="Times New Roman"/>
-          <w:b/>
-          <w:bCs/>
-          <w:color w:val="000000"/>
-          <w:sz w:val="40"/>
-          <w:szCs w:val="40"/>
-        </w:rPr>
-        <w:t>r</w:t>
-      </w:r>
-      <w:r>
-        <w:rPr>
-          <w:rFonts w:ascii="Times New Roman" w:hAnsi="Times New Roman" w:cs="Times New Roman"/>
-          <w:b/>
-          <w:bCs/>
-          <w:color w:val="BFBFBF"/>
-          <w:sz w:val="40"/>
-          <w:szCs w:val="40"/>
-        </w:rPr>
-        <w:t>u</w:t>
-      </w:r>
-      <w:r>
-        <w:rPr>
-          <w:rFonts w:ascii="Times New Roman" w:eastAsia="Open Sans" w:hAnsi="Times New Roman" w:cs="Times New Roman"/>
-          <w:b/>
-          <w:bCs/>
-          <w:color w:val="000000"/>
-          <w:sz w:val="40"/>
-          <w:szCs w:val="40"/>
-        </w:rPr>
-        <w:t>u</w:t>
-      </w:r>
-      <w:r>
-        <w:rPr>
-          <w:rFonts w:ascii="Times New Roman" w:hAnsi="Times New Roman" w:cs="Times New Roman"/>
-          <w:b/>
-          <w:bCs/>
-          <w:color w:val="BFBFBF"/>
-          <w:sz w:val="40"/>
-          <w:szCs w:val="40"/>
-        </w:rPr>
-        <w:t>p</w:t>
-      </w:r>
-      <w:r>
-        <w:rPr>
-          <w:rFonts w:ascii="Times New Roman" w:eastAsia="Open Sans" w:hAnsi="Times New Roman" w:cs="Times New Roman"/>
-          <w:b/>
-          <w:bCs/>
-          <w:color w:val="000000"/>
-          <w:sz w:val="40"/>
-          <w:szCs w:val="40"/>
-        </w:rPr>
-        <w:t>p</w:t>
-      </w:r>
-      <w:r>
-        <w:rPr>
-          <w:rFonts w:ascii="Times New Roman" w:hAnsi="Times New Roman" w:cs="Times New Roman"/>
-          <w:b/>
-          <w:bCs/>
-          <w:color w:val="BFBFBF"/>
-          <w:sz w:val="40"/>
-          <w:szCs w:val="40"/>
-        </w:rPr>
-        <w:t>o</w:t>
-      </w:r>
-      <w:r>
-        <w:rPr>
-          <w:rFonts w:ascii="Times New Roman" w:eastAsia="Open Sans" w:hAnsi="Times New Roman" w:cs="Times New Roman"/>
-          <w:b/>
-          <w:bCs/>
-          <w:color w:val="000000"/>
-          <w:sz w:val="40"/>
-          <w:szCs w:val="40"/>
-        </w:rPr>
-        <w:t>o</w:t>
-      </w:r>
-      <w:proofErr w:type="spellEnd"/>
-      <w:r>
-        <w:rPr>
-          <w:rFonts w:ascii="Times New Roman" w:eastAsia="Open Sans" w:hAnsi="Times New Roman" w:cs="Times New Roman"/>
-          <w:b/>
-          <w:bCs/>
-          <w:color w:val="000000"/>
-          <w:sz w:val="40"/>
-          <w:szCs w:val="40"/>
-        </w:rPr>
-        <w:t xml:space="preserve"> </w:t>
-      </w:r>
-      <w:proofErr w:type="spellStart"/>
-      <w:r>
-        <w:rPr>
-          <w:rFonts w:ascii="Times New Roman" w:hAnsi="Times New Roman" w:cs="Times New Roman"/>
-          <w:b/>
-          <w:bCs/>
-          <w:color w:val="BFBFBF"/>
-          <w:sz w:val="40"/>
-          <w:szCs w:val="40"/>
-        </w:rPr>
-        <w:t>d</w:t>
-      </w:r>
-      <w:r>
-        <w:rPr>
-          <w:rFonts w:ascii="Times New Roman" w:eastAsia="Open Sans" w:hAnsi="Times New Roman" w:cs="Times New Roman"/>
-          <w:b/>
-          <w:bCs/>
-          <w:color w:val="000000"/>
-          <w:sz w:val="40"/>
-          <w:szCs w:val="40"/>
-        </w:rPr>
-        <w:t>d</w:t>
-      </w:r>
-      <w:r>
-        <w:rPr>
-          <w:rFonts w:ascii="Times New Roman" w:hAnsi="Times New Roman" w:cs="Times New Roman"/>
-          <w:b/>
-          <w:bCs/>
-          <w:color w:val="BFBFBF"/>
-          <w:sz w:val="40"/>
-          <w:szCs w:val="40"/>
-        </w:rPr>
-        <w:t>e</w:t>
-      </w:r>
-      <w:r>
-        <w:rPr>
-          <w:rFonts w:ascii="Times New Roman" w:eastAsia="Open Sans" w:hAnsi="Times New Roman" w:cs="Times New Roman"/>
-          <w:b/>
-          <w:bCs/>
-          <w:color w:val="000000"/>
-          <w:sz w:val="40"/>
-          <w:szCs w:val="40"/>
-        </w:rPr>
-        <w:t>e</w:t>
-      </w:r>
-      <w:proofErr w:type="spellEnd"/>
-      <w:r>
-        <w:rPr>
-          <w:rFonts w:ascii="Times New Roman" w:eastAsia="Open Sans" w:hAnsi="Times New Roman" w:cs="Times New Roman"/>
-          <w:b/>
-          <w:bCs/>
-          <w:color w:val="000000"/>
-          <w:sz w:val="40"/>
-          <w:szCs w:val="40"/>
-        </w:rPr>
-        <w:t xml:space="preserve"> </w:t>
-      </w:r>
-      <w:proofErr w:type="spellStart"/>
-      <w:r>
-        <w:rPr>
-          <w:rFonts w:ascii="Times New Roman" w:hAnsi="Times New Roman" w:cs="Times New Roman"/>
-          <w:b/>
-          <w:bCs/>
-          <w:color w:val="BFBFBF"/>
-          <w:sz w:val="40"/>
-          <w:szCs w:val="40"/>
-        </w:rPr>
-        <w:t>t</w:t>
-      </w:r>
-      <w:r>
-        <w:rPr>
-          <w:rFonts w:ascii="Times New Roman" w:eastAsia="Open Sans" w:hAnsi="Times New Roman" w:cs="Times New Roman"/>
-          <w:b/>
-          <w:bCs/>
-          <w:color w:val="000000"/>
-          <w:sz w:val="40"/>
-          <w:szCs w:val="40"/>
-        </w:rPr>
-        <w:t>t</w:t>
-      </w:r>
-      <w:r>
-        <w:rPr>
-          <w:rFonts w:ascii="Times New Roman" w:hAnsi="Times New Roman" w:cs="Times New Roman"/>
-          <w:b/>
-          <w:bCs/>
-          <w:color w:val="BFBFBF"/>
-          <w:sz w:val="40"/>
-          <w:szCs w:val="40"/>
-        </w:rPr>
-        <w:t>r</w:t>
-      </w:r>
-      <w:r>
-        <w:rPr>
-          <w:rFonts w:ascii="Times New Roman" w:eastAsia="Open Sans" w:hAnsi="Times New Roman" w:cs="Times New Roman"/>
-          <w:b/>
-          <w:bCs/>
-          <w:color w:val="000000"/>
-          <w:sz w:val="40"/>
-          <w:szCs w:val="40"/>
-        </w:rPr>
-        <w:t>r</w:t>
-      </w:r>
-      <w:r>
-        <w:rPr>
-          <w:rFonts w:ascii="Times New Roman" w:hAnsi="Times New Roman" w:cs="Times New Roman"/>
-          <w:b/>
-          <w:bCs/>
-          <w:color w:val="BFBFBF"/>
-          <w:sz w:val="40"/>
-          <w:szCs w:val="40"/>
-        </w:rPr>
-        <w:t>a</w:t>
-      </w:r>
-      <w:r>
-        <w:rPr>
-          <w:rFonts w:ascii="Times New Roman" w:eastAsia="Open Sans" w:hAnsi="Times New Roman" w:cs="Times New Roman"/>
-          <w:b/>
-          <w:bCs/>
-          <w:color w:val="000000"/>
-          <w:sz w:val="40"/>
-          <w:szCs w:val="40"/>
-        </w:rPr>
-        <w:t>a</w:t>
-      </w:r>
-      <w:r>
-        <w:rPr>
-          <w:rFonts w:ascii="Times New Roman" w:hAnsi="Times New Roman" w:cs="Times New Roman"/>
-          <w:b/>
-          <w:bCs/>
-          <w:color w:val="BFBFBF"/>
-          <w:sz w:val="40"/>
-          <w:szCs w:val="40"/>
-        </w:rPr>
-        <w:t>b</w:t>
-      </w:r>
-      <w:r>
-        <w:rPr>
-          <w:rFonts w:ascii="Times New Roman" w:eastAsia="Open Sans" w:hAnsi="Times New Roman" w:cs="Times New Roman"/>
-          <w:b/>
-          <w:bCs/>
-          <w:color w:val="000000"/>
-          <w:sz w:val="40"/>
-          <w:szCs w:val="40"/>
-        </w:rPr>
-        <w:t>b</w:t>
-      </w:r>
-      <w:r>
-        <w:rPr>
-          <w:rFonts w:ascii="Times New Roman" w:hAnsi="Times New Roman" w:cs="Times New Roman"/>
-          <w:b/>
-          <w:bCs/>
-          <w:color w:val="BFBFBF"/>
-          <w:sz w:val="40"/>
-          <w:szCs w:val="40"/>
-        </w:rPr>
-        <w:t>a</w:t>
-      </w:r>
-      <w:r>
-        <w:rPr>
-          <w:rFonts w:ascii="Times New Roman" w:eastAsia="Open Sans" w:hAnsi="Times New Roman" w:cs="Times New Roman"/>
-          <w:b/>
-          <w:bCs/>
-          <w:color w:val="000000"/>
-          <w:sz w:val="40"/>
-          <w:szCs w:val="40"/>
-        </w:rPr>
-        <w:t>a</w:t>
-      </w:r>
-      <w:r>
-        <w:rPr>
-          <w:rFonts w:ascii="Times New Roman" w:hAnsi="Times New Roman" w:cs="Times New Roman"/>
-          <w:b/>
-          <w:bCs/>
-          <w:color w:val="BFBFBF"/>
-          <w:sz w:val="40"/>
-          <w:szCs w:val="40"/>
-        </w:rPr>
-        <w:t>j</w:t>
-      </w:r>
-      <w:r>
-        <w:rPr>
-          <w:rFonts w:ascii="Times New Roman" w:eastAsia="Open Sans" w:hAnsi="Times New Roman" w:cs="Times New Roman"/>
-          <w:b/>
-          <w:bCs/>
-          <w:color w:val="000000"/>
-          <w:sz w:val="40"/>
-          <w:szCs w:val="40"/>
-        </w:rPr>
-        <w:t>j</w:t>
-      </w:r>
-      <w:r>
-        <w:rPr>
-          <w:rFonts w:ascii="Times New Roman" w:hAnsi="Times New Roman" w:cs="Times New Roman"/>
-          <w:b/>
-          <w:bCs/>
-          <w:color w:val="BFBFBF"/>
-          <w:sz w:val="40"/>
-          <w:szCs w:val="40"/>
-        </w:rPr>
-        <w:t>o</w:t>
-      </w:r>
-      <w:r>
-        <w:rPr>
-          <w:rFonts w:ascii="Times New Roman" w:eastAsia="Open Sans" w:hAnsi="Times New Roman" w:cs="Times New Roman"/>
-          <w:b/>
-          <w:bCs/>
-          <w:color w:val="000000"/>
-          <w:sz w:val="40"/>
-          <w:szCs w:val="40"/>
-        </w:rPr>
-        <w:t>o</w:t>
-      </w:r>
-      <w:proofErr w:type="spellEnd"/>
-      <w:r>
-        <w:rPr>
-          <w:rFonts w:ascii="Times New Roman" w:eastAsia="Open Sans" w:hAnsi="Times New Roman" w:cs="Times New Roman"/>
-          <w:b/>
-          <w:bCs/>
-          <w:color w:val="000000"/>
-          <w:sz w:val="40"/>
-          <w:szCs w:val="40"/>
-        </w:rPr>
-        <w:t xml:space="preserve"> </w:t>
-      </w:r>
-      <w:r>
-        <w:rPr>
-          <w:rFonts w:ascii="Times New Roman" w:hAnsi="Times New Roman" w:cs="Times New Roman"/>
-          <w:b/>
-          <w:bCs/>
-          <w:color w:val="BFBFBF"/>
-          <w:sz w:val="40"/>
-          <w:szCs w:val="40"/>
-        </w:rPr>
-        <w:t>N</w:t>
-      </w:r>
-      <w:r>
-        <w:rPr>
-          <w:rFonts w:ascii="Times New Roman" w:eastAsia="Open Sans" w:hAnsi="Times New Roman" w:cs="Times New Roman"/>
-          <w:b/>
-          <w:bCs/>
-          <w:color w:val="000000"/>
-          <w:sz w:val="40"/>
-          <w:szCs w:val="40"/>
-        </w:rPr>
-        <w:t>N</w:t>
-      </w:r>
-      <w:r>
-        <w:rPr>
-          <w:rFonts w:ascii="Times New Roman" w:hAnsi="Times New Roman" w:cs="Times New Roman"/>
-          <w:b/>
-          <w:bCs/>
-          <w:color w:val="BFBFBF"/>
-          <w:sz w:val="40"/>
-          <w:szCs w:val="40"/>
-        </w:rPr>
-        <w:t>°</w:t>
-      </w:r>
-      <w:r>
-        <w:rPr>
-          <w:rFonts w:ascii="Times New Roman" w:eastAsia="Open Sans" w:hAnsi="Times New Roman" w:cs="Times New Roman"/>
-          <w:b/>
-          <w:bCs/>
-          <w:color w:val="000000"/>
-          <w:sz w:val="40"/>
-          <w:szCs w:val="40"/>
-        </w:rPr>
-        <w:t>°</w:t>
-      </w:r>
-      <w:proofErr w:type="gramStart"/>
-      <w:r>
-        <w:rPr>
-          <w:rFonts w:ascii="Times New Roman" w:hAnsi="Times New Roman" w:cs="Times New Roman"/>
-          <w:b/>
-          <w:bCs/>
-          <w:color w:val="BFBFBF"/>
-          <w:sz w:val="40"/>
-          <w:szCs w:val="40"/>
-        </w:rPr>
-        <w:t>4</w:t>
-      </w:r>
-      <w:r>
-        <w:rPr>
-          <w:rFonts w:ascii="Times New Roman" w:eastAsia="Open Sans" w:hAnsi="Times New Roman" w:cs="Times New Roman"/>
-          <w:b/>
-          <w:bCs/>
-          <w:color w:val="000000"/>
-          <w:sz w:val="40"/>
-          <w:szCs w:val="40"/>
-        </w:rPr>
-        <w:t>4</w:t>
-      </w:r>
-      <w:r>
-        <w:rPr>
-          <w:rFonts w:ascii="Times New Roman" w:hAnsi="Times New Roman" w:cs="Times New Roman"/>
-          <w:b/>
-          <w:bCs/>
-          <w:color w:val="BFBFBF"/>
-          <w:sz w:val="40"/>
-          <w:szCs w:val="40"/>
-        </w:rPr>
-        <w:t>:</w:t>
-      </w:r>
-      <w:r>
-        <w:rPr>
-          <w:rFonts w:ascii="Times New Roman" w:eastAsia="Open Sans" w:hAnsi="Times New Roman" w:cs="Times New Roman"/>
-          <w:b/>
-          <w:bCs/>
-          <w:color w:val="000000"/>
-          <w:sz w:val="40"/>
-          <w:szCs w:val="40"/>
-        </w:rPr>
-        <w:t>:</w:t>
-      </w:r>
-      <w:proofErr w:type="gramEnd"/>
-      <w:r>
-        <w:rPr>
-          <w:rFonts w:ascii="Times New Roman" w:eastAsia="Open Sans" w:hAnsi="Times New Roman" w:cs="Times New Roman"/>
-          <w:b/>
-          <w:bCs/>
-          <w:color w:val="000000"/>
-          <w:sz w:val="40"/>
-          <w:szCs w:val="40"/>
-        </w:rPr>
-        <w:t xml:space="preserve"> </w:t>
-      </w:r>
-    </w:p>
-    <w:p>
-      <w:pPr>
-        <w:widowControl w:val="0"/>
-        <w:pBdr>
-          <w:top w:val="nil"/>
-          <w:left w:val="nil"/>
-          <w:bottom w:val="nil"/>
-          <w:right w:val="nil"/>
-          <w:between w:val="nil"/>
-        </w:pBdr>
-        <w:spacing w:before="382" w:line="240" w:lineRule="auto"/>
-        <w:ind w:right="3483"/>
-        <w:jc w:val="right"/>
-        <w:rPr>
-          <w:rFonts w:ascii="Times New Roman" w:eastAsia="Open Sans" w:hAnsi="Times New Roman" w:cs="Times New Roman"/>
-          <w:b/>
-          <w:bCs/>
-          <w:color w:val="000000"/>
-          <w:sz w:val="40"/>
-          <w:szCs w:val="40"/>
-        </w:rPr>
-      </w:pPr>
-      <w:proofErr w:type="spellStart"/>
-      <w:proofErr w:type="gramStart"/>
-      <w:r>
-        <w:rPr>
-          <w:rFonts w:ascii="Times New Roman" w:hAnsi="Times New Roman" w:cs="Times New Roman"/>
-          <w:b/>
-          <w:bCs/>
-          <w:color w:val="BFBFBF"/>
-          <w:sz w:val="40"/>
-          <w:szCs w:val="40"/>
-        </w:rPr>
-        <w:t>P</w:t>
-      </w:r>
-      <w:r>
-        <w:rPr>
-          <w:rFonts w:ascii="Times New Roman" w:eastAsia="Open Sans" w:hAnsi="Times New Roman" w:cs="Times New Roman"/>
-          <w:b/>
-          <w:bCs/>
-          <w:color w:val="000000"/>
-          <w:sz w:val="40"/>
-          <w:szCs w:val="40"/>
-        </w:rPr>
-        <w:t>P</w:t>
-      </w:r>
-      <w:r>
-        <w:rPr>
-          <w:rFonts w:ascii="Times New Roman" w:hAnsi="Times New Roman" w:cs="Times New Roman"/>
-          <w:b/>
-          <w:bCs/>
-          <w:color w:val="BFBFBF"/>
-          <w:sz w:val="40"/>
-          <w:szCs w:val="40"/>
-        </w:rPr>
-        <w:t>r</w:t>
-      </w:r>
-      <w:r>
-        <w:rPr>
-          <w:rFonts w:ascii="Times New Roman" w:eastAsia="Open Sans" w:hAnsi="Times New Roman" w:cs="Times New Roman"/>
-          <w:b/>
-          <w:bCs/>
-          <w:color w:val="000000"/>
-          <w:sz w:val="40"/>
-          <w:szCs w:val="40"/>
-        </w:rPr>
-        <w:t>r</w:t>
-      </w:r>
-      <w:r>
-        <w:rPr>
-          <w:rFonts w:ascii="Times New Roman" w:hAnsi="Times New Roman" w:cs="Times New Roman"/>
-          <w:b/>
-          <w:bCs/>
-          <w:color w:val="BFBFBF"/>
-          <w:sz w:val="40"/>
-          <w:szCs w:val="40"/>
-        </w:rPr>
-        <w:t>o</w:t>
-      </w:r>
-      <w:r>
-        <w:rPr>
-          <w:rFonts w:ascii="Times New Roman" w:eastAsia="Open Sans" w:hAnsi="Times New Roman" w:cs="Times New Roman"/>
-          <w:b/>
-          <w:bCs/>
-          <w:color w:val="000000"/>
-          <w:sz w:val="40"/>
-          <w:szCs w:val="40"/>
-        </w:rPr>
-        <w:t>o</w:t>
-      </w:r>
-      <w:r>
-        <w:rPr>
-          <w:rFonts w:ascii="Times New Roman" w:hAnsi="Times New Roman" w:cs="Times New Roman"/>
-          <w:b/>
-          <w:bCs/>
-          <w:color w:val="BFBFBF"/>
-          <w:sz w:val="40"/>
-          <w:szCs w:val="40"/>
-        </w:rPr>
-        <w:t>f</w:t>
-      </w:r>
-      <w:r>
-        <w:rPr>
-          <w:rFonts w:ascii="Times New Roman" w:eastAsia="Open Sans" w:hAnsi="Times New Roman" w:cs="Times New Roman"/>
-          <w:b/>
-          <w:bCs/>
-          <w:color w:val="000000"/>
-          <w:sz w:val="40"/>
-          <w:szCs w:val="40"/>
-        </w:rPr>
-        <w:t>f</w:t>
-      </w:r>
-      <w:r>
-        <w:rPr>
-          <w:rFonts w:ascii="Times New Roman" w:hAnsi="Times New Roman" w:cs="Times New Roman"/>
-          <w:b/>
-          <w:bCs/>
-          <w:color w:val="BFBFBF"/>
-          <w:sz w:val="40"/>
-          <w:szCs w:val="40"/>
-        </w:rPr>
-        <w:t>e</w:t>
-      </w:r>
-      <w:r>
-        <w:rPr>
-          <w:rFonts w:ascii="Times New Roman" w:eastAsia="Open Sans" w:hAnsi="Times New Roman" w:cs="Times New Roman"/>
-          <w:b/>
-          <w:bCs/>
-          <w:color w:val="000000"/>
-          <w:sz w:val="40"/>
-          <w:szCs w:val="40"/>
-        </w:rPr>
-        <w:t>e</w:t>
-      </w:r>
-      <w:r>
-        <w:rPr>
-          <w:rFonts w:ascii="Times New Roman" w:hAnsi="Times New Roman" w:cs="Times New Roman"/>
-          <w:b/>
-          <w:bCs/>
-          <w:color w:val="BFBFBF"/>
-          <w:sz w:val="40"/>
-          <w:szCs w:val="40"/>
-        </w:rPr>
-        <w:t>s</w:t>
-      </w:r>
-      <w:r>
-        <w:rPr>
-          <w:rFonts w:ascii="Times New Roman" w:eastAsia="Open Sans" w:hAnsi="Times New Roman" w:cs="Times New Roman"/>
-          <w:b/>
-          <w:bCs/>
-          <w:color w:val="000000"/>
-          <w:sz w:val="40"/>
-          <w:szCs w:val="40"/>
-        </w:rPr>
-        <w:t>s</w:t>
-      </w:r>
-      <w:r>
-        <w:rPr>
-          <w:rFonts w:ascii="Times New Roman" w:hAnsi="Times New Roman" w:cs="Times New Roman"/>
-          <w:b/>
-          <w:bCs/>
-          <w:color w:val="BFBFBF"/>
-          <w:sz w:val="40"/>
-          <w:szCs w:val="40"/>
-        </w:rPr>
-        <w:t>o</w:t>
-      </w:r>
-      <w:r>
-        <w:rPr>
-          <w:rFonts w:ascii="Times New Roman" w:eastAsia="Open Sans" w:hAnsi="Times New Roman" w:cs="Times New Roman"/>
-          <w:b/>
-          <w:bCs/>
-          <w:color w:val="000000"/>
-          <w:sz w:val="40"/>
-          <w:szCs w:val="40"/>
-        </w:rPr>
-        <w:t>o</w:t>
-      </w:r>
-      <w:r>
-        <w:rPr>
-          <w:rFonts w:ascii="Times New Roman" w:hAnsi="Times New Roman" w:cs="Times New Roman"/>
-          <w:b/>
-          <w:bCs/>
-          <w:color w:val="BFBFBF"/>
-          <w:sz w:val="40"/>
-          <w:szCs w:val="40"/>
-        </w:rPr>
-        <w:t>r</w:t>
-      </w:r>
-      <w:r>
-        <w:rPr>
-          <w:rFonts w:ascii="Times New Roman" w:eastAsia="Open Sans" w:hAnsi="Times New Roman" w:cs="Times New Roman"/>
-          <w:b/>
-          <w:bCs/>
-          <w:color w:val="000000"/>
-          <w:sz w:val="40"/>
-          <w:szCs w:val="40"/>
-        </w:rPr>
-        <w:t>r</w:t>
-      </w:r>
-      <w:proofErr w:type="spellEnd"/>
-      <w:r>
-        <w:rPr>
-          <w:rFonts w:ascii="Times New Roman" w:eastAsia="Open Sans" w:hAnsi="Times New Roman" w:cs="Times New Roman"/>
-          <w:b/>
-          <w:bCs/>
-          <w:color w:val="000000"/>
-          <w:sz w:val="40"/>
-          <w:szCs w:val="40"/>
-        </w:rPr>
-        <w:t xml:space="preserve"> </w:t>
-      </w:r>
-      <w:r>
-        <w:rPr>
-          <w:rFonts w:ascii="Times New Roman" w:hAnsi="Times New Roman" w:cs="Times New Roman"/>
-          <w:b/>
-          <w:bCs/>
-          <w:color w:val="BFBFBF"/>
-          <w:sz w:val="40"/>
-          <w:szCs w:val="40"/>
-        </w:rPr>
-        <w:t>:</w:t>
-      </w:r>
-      <w:r>
-        <w:rPr>
-          <w:rFonts w:ascii="Times New Roman" w:eastAsia="Open Sans" w:hAnsi="Times New Roman" w:cs="Times New Roman"/>
-          <w:b/>
-          <w:bCs/>
-          <w:color w:val="000000"/>
-          <w:sz w:val="40"/>
-          <w:szCs w:val="40"/>
-        </w:rPr>
-        <w:t>:</w:t>
-      </w:r>
-      <w:proofErr w:type="spellStart"/>
-      <w:r>
-        <w:rPr>
-          <w:rFonts w:ascii="Times New Roman" w:hAnsi="Times New Roman" w:cs="Times New Roman"/>
-          <w:b/>
-          <w:bCs/>
-          <w:color w:val="BFBFBF"/>
-          <w:sz w:val="40"/>
-          <w:szCs w:val="40"/>
-        </w:rPr>
-        <w:t>C</w:t>
-      </w:r>
-      <w:r>
-        <w:rPr>
-          <w:rFonts w:ascii="Times New Roman" w:eastAsia="Open Sans" w:hAnsi="Times New Roman" w:cs="Times New Roman"/>
-          <w:b/>
-          <w:bCs/>
-          <w:color w:val="000000"/>
-          <w:sz w:val="40"/>
-          <w:szCs w:val="40"/>
-        </w:rPr>
-        <w:t>C</w:t>
-      </w:r>
-      <w:r>
-        <w:rPr>
-          <w:rFonts w:ascii="Times New Roman" w:hAnsi="Times New Roman" w:cs="Times New Roman"/>
-          <w:b/>
-          <w:bCs/>
-          <w:color w:val="BFBFBF"/>
-          <w:sz w:val="40"/>
-          <w:szCs w:val="40"/>
-        </w:rPr>
-        <w:t>e</w:t>
-      </w:r>
-      <w:r>
-        <w:rPr>
-          <w:rFonts w:ascii="Times New Roman" w:eastAsia="Open Sans" w:hAnsi="Times New Roman" w:cs="Times New Roman"/>
-          <w:b/>
-          <w:bCs/>
-          <w:color w:val="000000"/>
-          <w:sz w:val="40"/>
-          <w:szCs w:val="40"/>
-        </w:rPr>
-        <w:t>e</w:t>
-      </w:r>
-      <w:r>
-        <w:rPr>
-          <w:rFonts w:ascii="Times New Roman" w:hAnsi="Times New Roman" w:cs="Times New Roman"/>
-          <w:b/>
-          <w:bCs/>
-          <w:color w:val="BFBFBF"/>
-          <w:sz w:val="40"/>
-          <w:szCs w:val="40"/>
-        </w:rPr>
-        <w:t>s</w:t>
-      </w:r>
-      <w:r>
-        <w:rPr>
-          <w:rFonts w:ascii="Times New Roman" w:eastAsia="Open Sans" w:hAnsi="Times New Roman" w:cs="Times New Roman"/>
-          <w:b/>
-          <w:bCs/>
-          <w:color w:val="000000"/>
-          <w:sz w:val="40"/>
-          <w:szCs w:val="40"/>
-        </w:rPr>
-        <w:t>s</w:t>
-      </w:r>
-      <w:r>
-        <w:rPr>
-          <w:rFonts w:ascii="Times New Roman" w:hAnsi="Times New Roman" w:cs="Times New Roman"/>
-          <w:b/>
-          <w:bCs/>
-          <w:color w:val="BFBFBF"/>
-          <w:sz w:val="40"/>
-          <w:szCs w:val="40"/>
-        </w:rPr>
-        <w:t>a</w:t>
-      </w:r>
-      <w:r>
-        <w:rPr>
-          <w:rFonts w:ascii="Times New Roman" w:eastAsia="Open Sans" w:hAnsi="Times New Roman" w:cs="Times New Roman"/>
-          <w:b/>
-          <w:bCs/>
-          <w:color w:val="000000"/>
-          <w:sz w:val="40"/>
-          <w:szCs w:val="40"/>
-        </w:rPr>
-        <w:t>a</w:t>
-      </w:r>
-      <w:r>
-        <w:rPr>
-          <w:rFonts w:ascii="Times New Roman" w:hAnsi="Times New Roman" w:cs="Times New Roman"/>
-          <w:b/>
-          <w:bCs/>
-          <w:color w:val="BFBFBF"/>
-          <w:sz w:val="40"/>
-          <w:szCs w:val="40"/>
-        </w:rPr>
-        <w:t>r</w:t>
-      </w:r>
-      <w:r>
-        <w:rPr>
-          <w:rFonts w:ascii="Times New Roman" w:eastAsia="Open Sans" w:hAnsi="Times New Roman" w:cs="Times New Roman"/>
-          <w:b/>
-          <w:bCs/>
-          <w:color w:val="000000"/>
-          <w:sz w:val="40"/>
-          <w:szCs w:val="40"/>
-        </w:rPr>
-        <w:t>r</w:t>
-      </w:r>
-      <w:proofErr w:type="spellEnd"/>
-      <w:proofErr w:type="gramEnd"/>
-      <w:r>
-        <w:rPr>
-          <w:rFonts w:ascii="Times New Roman" w:eastAsia="Open Sans" w:hAnsi="Times New Roman" w:cs="Times New Roman"/>
-          <w:b/>
-          <w:bCs/>
-          <w:color w:val="000000"/>
-          <w:sz w:val="40"/>
-          <w:szCs w:val="40"/>
-        </w:rPr>
-        <w:t xml:space="preserve"> </w:t>
-      </w:r>
-      <w:proofErr w:type="spellStart"/>
-      <w:r>
-        <w:rPr>
-          <w:rFonts w:ascii="Times New Roman" w:hAnsi="Times New Roman" w:cs="Times New Roman"/>
-          <w:b/>
-          <w:bCs/>
-          <w:color w:val="BFBFBF"/>
-          <w:sz w:val="40"/>
-          <w:szCs w:val="40"/>
-        </w:rPr>
-        <w:t>A</w:t>
-      </w:r>
-      <w:r>
-        <w:rPr>
-          <w:rFonts w:ascii="Times New Roman" w:eastAsia="Open Sans" w:hAnsi="Times New Roman" w:cs="Times New Roman"/>
-          <w:b/>
-          <w:bCs/>
-          <w:color w:val="000000"/>
-          <w:sz w:val="40"/>
-          <w:szCs w:val="40"/>
-        </w:rPr>
-        <w:t>A</w:t>
-      </w:r>
-      <w:r>
-        <w:rPr>
-          <w:rFonts w:ascii="Times New Roman" w:hAnsi="Times New Roman" w:cs="Times New Roman"/>
-          <w:b/>
-          <w:bCs/>
-          <w:color w:val="BFBFBF"/>
-          <w:sz w:val="40"/>
-          <w:szCs w:val="40"/>
-        </w:rPr>
-        <w:t>r</w:t>
-      </w:r>
-      <w:r>
-        <w:rPr>
-          <w:rFonts w:ascii="Times New Roman" w:eastAsia="Open Sans" w:hAnsi="Times New Roman" w:cs="Times New Roman"/>
-          <w:b/>
-          <w:bCs/>
-          <w:color w:val="000000"/>
-          <w:sz w:val="40"/>
-          <w:szCs w:val="40"/>
-        </w:rPr>
-        <w:t>r</w:t>
-      </w:r>
-      <w:r>
-        <w:rPr>
-          <w:rFonts w:ascii="Times New Roman" w:hAnsi="Times New Roman" w:cs="Times New Roman"/>
-          <w:b/>
-          <w:bCs/>
-          <w:color w:val="BFBFBF"/>
-          <w:sz w:val="40"/>
-          <w:szCs w:val="40"/>
-        </w:rPr>
-        <w:t>e</w:t>
-      </w:r>
-      <w:r>
-        <w:rPr>
-          <w:rFonts w:ascii="Times New Roman" w:eastAsia="Open Sans" w:hAnsi="Times New Roman" w:cs="Times New Roman"/>
-          <w:b/>
-          <w:bCs/>
-          <w:color w:val="000000"/>
-          <w:sz w:val="40"/>
-          <w:szCs w:val="40"/>
-        </w:rPr>
-        <w:t>e</w:t>
-      </w:r>
-      <w:r>
-        <w:rPr>
-          <w:rFonts w:ascii="Times New Roman" w:hAnsi="Times New Roman" w:cs="Times New Roman"/>
-          <w:b/>
-          <w:bCs/>
-          <w:color w:val="BFBFBF"/>
-          <w:sz w:val="40"/>
-          <w:szCs w:val="40"/>
-        </w:rPr>
-        <w:t>v</w:t>
-      </w:r>
-      <w:r>
-        <w:rPr>
-          <w:rFonts w:ascii="Times New Roman" w:eastAsia="Open Sans" w:hAnsi="Times New Roman" w:cs="Times New Roman"/>
-          <w:b/>
-          <w:bCs/>
-          <w:color w:val="000000"/>
-          <w:sz w:val="40"/>
-          <w:szCs w:val="40"/>
-        </w:rPr>
-        <w:t>v</w:t>
-      </w:r>
-      <w:r>
-        <w:rPr>
-          <w:rFonts w:ascii="Times New Roman" w:hAnsi="Times New Roman" w:cs="Times New Roman"/>
-          <w:b/>
-          <w:bCs/>
-          <w:color w:val="BFBFBF"/>
-          <w:sz w:val="40"/>
-          <w:szCs w:val="40"/>
-        </w:rPr>
-        <w:t>a</w:t>
-      </w:r>
-      <w:r>
-        <w:rPr>
-          <w:rFonts w:ascii="Times New Roman" w:eastAsia="Open Sans" w:hAnsi="Times New Roman" w:cs="Times New Roman"/>
-          <w:b/>
-          <w:bCs/>
-          <w:color w:val="000000"/>
-          <w:sz w:val="40"/>
-          <w:szCs w:val="40"/>
-        </w:rPr>
-        <w:t>a</w:t>
-      </w:r>
-      <w:r>
-        <w:rPr>
-          <w:rFonts w:ascii="Times New Roman" w:hAnsi="Times New Roman" w:cs="Times New Roman"/>
-          <w:b/>
-          <w:bCs/>
-          <w:color w:val="BFBFBF"/>
-          <w:sz w:val="40"/>
-          <w:szCs w:val="40"/>
-        </w:rPr>
-        <w:t>l</w:t>
-      </w:r>
-      <w:r>
-        <w:rPr>
-          <w:rFonts w:ascii="Times New Roman" w:eastAsia="Open Sans" w:hAnsi="Times New Roman" w:cs="Times New Roman"/>
-          <w:b/>
-          <w:bCs/>
-          <w:color w:val="000000"/>
-          <w:sz w:val="40"/>
-          <w:szCs w:val="40"/>
-        </w:rPr>
-        <w:t>l</w:t>
-      </w:r>
-      <w:r>
-        <w:rPr>
-          <w:rFonts w:ascii="Times New Roman" w:hAnsi="Times New Roman" w:cs="Times New Roman"/>
-          <w:b/>
-          <w:bCs/>
-          <w:color w:val="BFBFBF"/>
-          <w:sz w:val="40"/>
-          <w:szCs w:val="40"/>
-        </w:rPr>
-        <w:t>o</w:t>
-      </w:r>
-      <w:r>
-        <w:rPr>
-          <w:rFonts w:ascii="Times New Roman" w:eastAsia="Open Sans" w:hAnsi="Times New Roman" w:cs="Times New Roman"/>
-          <w:b/>
-          <w:bCs/>
-          <w:color w:val="000000"/>
-          <w:sz w:val="40"/>
-          <w:szCs w:val="40"/>
-        </w:rPr>
-        <w:t>o</w:t>
-      </w:r>
-      <w:proofErr w:type="spellEnd"/>
-      <w:r>
-        <w:rPr>
-          <w:rFonts w:ascii="Times New Roman" w:eastAsia="Open Sans" w:hAnsi="Times New Roman" w:cs="Times New Roman"/>
-          <w:b/>
-          <w:bCs/>
-          <w:color w:val="000000"/>
-          <w:sz w:val="40"/>
-          <w:szCs w:val="40"/>
-        </w:rPr>
-        <w:t xml:space="preserve"> </w:t>
-      </w:r>
-    </w:p>
-    <w:p>
-      <w:pPr>
-        <w:widowControl w:val="0"/>
-        <w:pBdr>
-          <w:top w:val="nil"/>
-          <w:left w:val="nil"/>
-          <w:bottom w:val="nil"/>
-          <w:right w:val="nil"/>
-          <w:between w:val="nil"/>
-        </w:pBdr>
-        <w:spacing w:before="747" w:line="240" w:lineRule="auto"/>
-        <w:ind w:right="3546"/>
-        <w:jc w:val="right"/>
-        <w:rPr>
-          <w:rFonts w:ascii="Kai" w:eastAsia="Kai" w:hAnsi="Kai" w:cs="Kai"/>
-          <w:color w:val="000000"/>
-          <w:sz w:val="67"/>
-          <w:szCs w:val="67"/>
-        </w:rPr>
-      </w:pPr>
-      <w:r>
+        <w:spacing w:before="306" w:line="240" w:lineRule="auto"/>
+        <w:ind w:left="9"/>
+        <w:jc w:val="center"/>
         <w:rPr>
           <w:rFonts w:ascii="Kai" w:eastAsia="Kai" w:hAnsi="Kai" w:cs="Kai"/>
           <w:sz w:val="67"/>
           <w:szCs w:val="67"/>
         </w:rPr>
-        <w:t>fi</w:t>
-      </w:r>
-      <w:r>
-        <w:rPr>
-          <w:rFonts w:ascii="Kai" w:eastAsia="Kai" w:hAnsi="Kai" w:cs="Kai"/>
-          <w:color w:val="000000"/>
-          <w:sz w:val="67"/>
-          <w:szCs w:val="67"/>
-        </w:rPr>
-        <w:t>scalizaci</w:t>
-      </w:r>
+      </w:pPr>
       <w:r>
         <w:rPr>
           <w:rFonts w:ascii="Kai" w:eastAsia="Kai" w:hAnsi="Kai" w:cs="Kai"/>
           <w:sz w:val="67"/>
           <w:szCs w:val="67"/>
         </w:rPr>
-        <w:t>ó</w:t>
-      </w:r>
-      <w:r>
-        <w:rPr>
-          <w:rFonts w:ascii="Kai" w:eastAsia="Kai" w:hAnsi="Kai" w:cs="Kai"/>
-          <w:color w:val="000000"/>
-          <w:sz w:val="67"/>
-          <w:szCs w:val="67"/>
-        </w:rPr>
-        <w:t xml:space="preserve">n </w:t>
+        <w:t>FISCALIZACION</w:t>
       </w:r>
     </w:p>
     <w:p>
@@ -3810,7 +837,6 @@
           <w:sz w:val="25"/>
           <w:szCs w:val="25"/>
         </w:rPr>
-        <w:lastRenderedPageBreak/>
         <w:t>Vision</w:t>
       </w:r>
       <w:proofErr w:type="spellEnd"/>
@@ -4099,6 +1125,7 @@
           <w:sz w:val="11"/>
           <w:szCs w:val="11"/>
         </w:rPr>
+        <w:lastRenderedPageBreak/>
         <w:t xml:space="preserve">Secretaria </w:t>
       </w:r>
     </w:p>
@@ -4777,7 +1804,6 @@
           <w:sz w:val="25"/>
           <w:szCs w:val="25"/>
         </w:rPr>
-        <w:lastRenderedPageBreak/>
         <w:t>Inspector N°</w:t>
       </w:r>
       <w:proofErr w:type="gramStart"/>
@@ -5236,6 +2262,7 @@
           <w:szCs w:val="24"/>
           <w:shd w:val="clear" w:color="auto" w:fill="80FFB8"/>
         </w:rPr>
+        <w:lastRenderedPageBreak/>
         <w:t xml:space="preserve">Evaluación de documentación requerida para habilitaciones </w:t>
       </w:r>
     </w:p>
@@ -5883,7 +2910,6 @@
           <w:szCs w:val="24"/>
           <w:shd w:val="clear" w:color="auto" w:fill="80FFB8"/>
         </w:rPr>
-        <w:lastRenderedPageBreak/>
         <w:t>Identificación y notificación sobre proliferación de maleza</w:t>
       </w:r>
       <w:r>
@@ -6338,6 +3364,7 @@
           <w:szCs w:val="25"/>
           <w:shd w:val="clear" w:color="auto" w:fill="80FFB8"/>
         </w:rPr>
+        <w:lastRenderedPageBreak/>
         <w:t>control de personal de mantenimiento</w:t>
       </w:r>
       <w:r>
@@ -7035,7 +4062,6 @@
           <w:sz w:val="24"/>
           <w:szCs w:val="24"/>
         </w:rPr>
-        <w:lastRenderedPageBreak/>
         <w:t xml:space="preserve">Frecuencia: </w:t>
       </w:r>
       <w:r>
@@ -7598,6 +4624,7 @@
           <w:sz w:val="24"/>
           <w:szCs w:val="24"/>
         </w:rPr>
+        <w:lastRenderedPageBreak/>
         <w:t xml:space="preserve">Entorno Externo </w:t>
       </w:r>
     </w:p>
@@ -8369,7 +5396,6 @@
           <w:sz w:val="27"/>
           <w:szCs w:val="27"/>
         </w:rPr>
-        <w:lastRenderedPageBreak/>
         <w:t xml:space="preserve">Factores Ambientales </w:t>
       </w:r>
     </w:p>
@@ -8805,6 +5831,7 @@
           <w:sz w:val="29"/>
           <w:szCs w:val="29"/>
         </w:rPr>
+        <w:lastRenderedPageBreak/>
         <w:t xml:space="preserve">LISTA DE PROCESOS DE NEGOCIO </w:t>
       </w:r>
     </w:p>
@@ -9253,7 +6280,6 @@
           <w:sz w:val="27"/>
           <w:szCs w:val="27"/>
         </w:rPr>
-        <w:lastRenderedPageBreak/>
         <w:t xml:space="preserve">Procesos de Gestión </w:t>
       </w:r>
     </w:p>

</xml_diff>